<commit_message>
respueta de trabajo app
app para solucionar  problemas en el mercado  industrial  zonas francas
</commit_message>
<xml_diff>
--- a/1._plantilla_para_rbol_de_problemas-objetivos.docx
+++ b/1._plantilla_para_rbol_de_problemas-objetivos.docx
@@ -1,6 +1,6 @@
 
 <file path=word/document.xml><?xml version="1.0" encoding="utf-8"?>
-<w:document xmlns:wpc="http://schemas.microsoft.com/office/word/2010/wordprocessingCanvas" xmlns:cx="http://schemas.microsoft.com/office/drawing/2014/chartex" xmlns:mc="http://schemas.openxmlformats.org/markup-compatibility/2006" xmlns:o="urn:schemas-microsoft-com:office:office" xmlns:r="http://schemas.openxmlformats.org/officeDocument/2006/relationships" xmlns:m="http://schemas.openxmlformats.org/officeDocument/2006/math" xmlns:v="urn:schemas-microsoft-com:vml" xmlns:wp14="http://schemas.microsoft.com/office/word/2010/wordprocessingDrawing" xmlns:wp="http://schemas.openxmlformats.org/drawingml/2006/wordprocessingDrawing" xmlns:w10="urn:schemas-microsoft-com:office:word" xmlns:w="http://schemas.openxmlformats.org/wordprocessingml/2006/main" xmlns:w14="http://schemas.microsoft.com/office/word/2010/wordml" xmlns:w15="http://schemas.microsoft.com/office/word/2012/wordml" xmlns:w16se="http://schemas.microsoft.com/office/word/2015/wordml/symex" xmlns:wpg="http://schemas.microsoft.com/office/word/2010/wordprocessingGroup" xmlns:wpi="http://schemas.microsoft.com/office/word/2010/wordprocessingInk" xmlns:wne="http://schemas.microsoft.com/office/word/2006/wordml" xmlns:wps="http://schemas.microsoft.com/office/word/2010/wordprocessingShape" mc:Ignorable="w14 w15 w16se wp14">
+<w:document xmlns:wpc="http://schemas.microsoft.com/office/word/2010/wordprocessingCanvas" xmlns:mc="http://schemas.openxmlformats.org/markup-compatibility/2006" xmlns:o="urn:schemas-microsoft-com:office:office" xmlns:r="http://schemas.openxmlformats.org/officeDocument/2006/relationships" xmlns:m="http://schemas.openxmlformats.org/officeDocument/2006/math" xmlns:v="urn:schemas-microsoft-com:vml" xmlns:wp14="http://schemas.microsoft.com/office/word/2010/wordprocessingDrawing" xmlns:wp="http://schemas.openxmlformats.org/drawingml/2006/wordprocessingDrawing" xmlns:w10="urn:schemas-microsoft-com:office:word" xmlns:w="http://schemas.openxmlformats.org/wordprocessingml/2006/main" xmlns:w14="http://schemas.microsoft.com/office/word/2010/wordml" xmlns:w15="http://schemas.microsoft.com/office/word/2012/wordml" xmlns:wpg="http://schemas.microsoft.com/office/word/2010/wordprocessingGroup" xmlns:wpi="http://schemas.microsoft.com/office/word/2010/wordprocessingInk" xmlns:wne="http://schemas.microsoft.com/office/word/2006/wordml" xmlns:wps="http://schemas.microsoft.com/office/word/2010/wordprocessingShape" mc:Ignorable="w14 w15 wp14">
   <w:body>
     <w:tbl>
       <w:tblPr>
@@ -18,8 +18,8 @@
         <w:tblLook w:val="04A0" w:firstRow="1" w:lastRow="0" w:firstColumn="1" w:lastColumn="0" w:noHBand="0" w:noVBand="1"/>
       </w:tblPr>
       <w:tblGrid>
-        <w:gridCol w:w="2250"/>
-        <w:gridCol w:w="12510"/>
+        <w:gridCol w:w="2249"/>
+        <w:gridCol w:w="12373"/>
       </w:tblGrid>
       <w:tr>
         <w:tc>
@@ -3138,14 +3138,7 @@
                 <w:bCs/>
                 <w:lang w:val="es-CR"/>
               </w:rPr>
-              <w:t>en el menú de Inicio de Microsoft: Todos los Programas – Accesorios – Recortes. Seleccione y copie todo el gráfico y péguelo en in Libro de Trabajo de Diseño de Proyectos en la hoja correspondiente al Árbol de Problemas</w:t>
-            </w:r>
-            <w:r>
-              <w:rPr>
-                <w:bCs/>
-                <w:lang w:val="es-CR"/>
-              </w:rPr>
-              <w:t xml:space="preserve">.  La herramienta “Recortes” puede ser </w:t>
+              <w:t xml:space="preserve">en el menú de Inicio de Microsoft: Todos los Programas – Accesorios – Recortes. Seleccione y copie todo el gráfico y péguelo en in Libro </w:t>
             </w:r>
             <w:r>
               <w:rPr>
@@ -3153,7 +3146,14 @@
                 <w:lang w:val="es-CR"/>
               </w:rPr>
               <w:lastRenderedPageBreak/>
-              <w:t>usada para copiar y pegar desde cualquier medio electrónico, incluyendo páginas Web, aplicaciones de Microsoft Office, etc.</w:t>
+              <w:t>de Trabajo de Diseño de Proyectos en la hoja correspondiente al Árbol de Problemas</w:t>
+            </w:r>
+            <w:r>
+              <w:rPr>
+                <w:bCs/>
+                <w:lang w:val="es-CR"/>
+              </w:rPr>
+              <w:t>.  La herramienta “Recortes” puede ser usada para copiar y pegar desde cualquier medio electrónico, incluyendo páginas Web, aplicaciones de Microsoft Office, etc.</w:t>
             </w:r>
           </w:p>
           <w:p>
@@ -3608,7 +3608,7 @@
       <w:r>
         <w:rPr>
           <w:noProof/>
-          <w:lang w:val="es-419" w:eastAsia="es-419"/>
+          <w:lang w:val="es-CO" w:eastAsia="es-CO"/>
         </w:rPr>
         <w:lastRenderedPageBreak/>
         <mc:AlternateContent>
@@ -4029,6 +4029,14 @@
                                           </w:rPr>
                                           <w:t>Efecto 2:</w:t>
                                         </w:r>
+                                        <w:r>
+                                          <w:rPr>
+                                            <w:b/>
+                                            <w:bCs/>
+                                            <w:lang w:val="es-ES"/>
+                                          </w:rPr>
+                                          <w:t xml:space="preserve"> aumento de precios del producto</w:t>
+                                        </w:r>
                                       </w:p>
                                       <w:p>
                                         <w:pPr>
@@ -4115,6 +4123,14 @@
                                           </w:rPr>
                                           <w:t>Efecto 3:</w:t>
                                         </w:r>
+                                        <w:r>
+                                          <w:rPr>
+                                            <w:b/>
+                                            <w:bCs/>
+                                            <w:lang w:val="es-ES"/>
+                                          </w:rPr>
+                                          <w:t xml:space="preserve">mala calidad  del producto </w:t>
+                                        </w:r>
                                       </w:p>
                                     </w:txbxContent>
                                   </wps:txbx>
@@ -4198,6 +4214,33 @@
                                           </w:rPr>
                                           <w:t xml:space="preserve">: </w:t>
                                         </w:r>
+                                        <w:r>
+                                          <w:rPr>
+                                            <w:b/>
+                                            <w:bCs/>
+                                            <w:color w:val="FFFFFF" w:themeColor="background1"/>
+                                            <w:lang w:val="es-ES"/>
+                                          </w:rPr>
+                                          <w:t>no</w:t>
+                                        </w:r>
+                                        <w:r>
+                                          <w:rPr>
+                                            <w:b/>
+                                            <w:bCs/>
+                                            <w:color w:val="FFFFFF" w:themeColor="background1"/>
+                                            <w:lang w:val="es-ES"/>
+                                          </w:rPr>
+                                          <w:t xml:space="preserve"> hay  restaurantes ni venta de comida económicas</w:t>
+                                        </w:r>
+                                        <w:r>
+                                          <w:rPr>
+                                            <w:b/>
+                                            <w:bCs/>
+                                            <w:color w:val="FFFFFF" w:themeColor="background1"/>
+                                            <w:lang w:val="es-ES"/>
+                                          </w:rPr>
+                                          <w:t xml:space="preserve"> en el sector . zona industrial,   hay vendedores informales  que no garantizan un  buen producto , no hay  calidad de servicio , no hay factor económico, no hay menú estipulado , no hay promociones , no hay garantía del producto .</w:t>
+                                        </w:r>
                                       </w:p>
                                     </w:txbxContent>
                                   </wps:txbx>
@@ -4267,6 +4310,14 @@
                                             <w:lang w:val="es-ES"/>
                                           </w:rPr>
                                           <w:t xml:space="preserve"> 1.b:</w:t>
+                                        </w:r>
+                                        <w:r>
+                                          <w:rPr>
+                                            <w:b/>
+                                            <w:bCs/>
+                                            <w:lang w:val="es-ES"/>
+                                          </w:rPr>
+                                          <w:t xml:space="preserve"> restaurantes cerca sin reconocimiento</w:t>
                                         </w:r>
                                       </w:p>
                                     </w:txbxContent>
@@ -4345,7 +4396,15 @@
                                             <w:bCs/>
                                             <w:lang w:val="es-ES"/>
                                           </w:rPr>
-                                          <w:t xml:space="preserve">Efecto 1: </w:t>
+                                          <w:t xml:space="preserve">Efecto 1: tiempos de espera </w:t>
+                                        </w:r>
+                                        <w:r>
+                                          <w:rPr>
+                                            <w:b/>
+                                            <w:bCs/>
+                                            <w:lang w:val="es-ES"/>
+                                          </w:rPr>
+                                          <w:t xml:space="preserve"> </w:t>
                                         </w:r>
                                       </w:p>
                                     </w:txbxContent>
@@ -4426,6 +4485,14 @@
                                           </w:rPr>
                                           <w:t>Efecto 4:</w:t>
                                         </w:r>
+                                        <w:r>
+                                          <w:rPr>
+                                            <w:b/>
+                                            <w:bCs/>
+                                            <w:lang w:val="es-ES"/>
+                                          </w:rPr>
+                                          <w:t xml:space="preserve"> posibilidad de enfermarce </w:t>
+                                        </w:r>
                                       </w:p>
                                     </w:txbxContent>
                                   </wps:txbx>
@@ -4494,7 +4561,7 @@
                                             <w:bCs/>
                                             <w:lang w:val="es-ES"/>
                                           </w:rPr>
-                                          <w:t xml:space="preserve"> 1:</w:t>
+                                          <w:t xml:space="preserve"> 1: escasos restaurantes. En el Sector. </w:t>
                                         </w:r>
                                       </w:p>
                                     </w:txbxContent>
@@ -4566,6 +4633,14 @@
                                           </w:rPr>
                                           <w:t xml:space="preserve"> 3:</w:t>
                                         </w:r>
+                                        <w:r>
+                                          <w:rPr>
+                                            <w:b/>
+                                            <w:bCs/>
+                                            <w:lang w:val="es-ES"/>
+                                          </w:rPr>
+                                          <w:t xml:space="preserve"> alimentos fríos . menu estipulado </w:t>
+                                        </w:r>
                                       </w:p>
                                     </w:txbxContent>
                                   </wps:txbx>
@@ -4635,6 +4710,14 @@
                                             <w:lang w:val="es-ES"/>
                                           </w:rPr>
                                           <w:t xml:space="preserve"> 2.a:</w:t>
+                                        </w:r>
+                                        <w:r>
+                                          <w:rPr>
+                                            <w:b/>
+                                            <w:bCs/>
+                                            <w:lang w:val="es-ES"/>
+                                          </w:rPr>
+                                          <w:t xml:space="preserve">   son personas naturales sin ánimo de lucro sin un registro invima . </w:t>
                                         </w:r>
                                       </w:p>
                                     </w:txbxContent>
@@ -4706,6 +4789,14 @@
                                           </w:rPr>
                                           <w:t xml:space="preserve"> 2:</w:t>
                                         </w:r>
+                                        <w:r>
+                                          <w:rPr>
+                                            <w:b/>
+                                            <w:bCs/>
+                                            <w:lang w:val="es-ES"/>
+                                          </w:rPr>
+                                          <w:t xml:space="preserve"> los vendedores que hay no garantizan el producto .  </w:t>
+                                        </w:r>
                                       </w:p>
                                     </w:txbxContent>
                                   </wps:txbx>
@@ -4776,6 +4867,14 @@
                                           </w:rPr>
                                           <w:t xml:space="preserve"> 1.a:</w:t>
                                         </w:r>
+                                        <w:r>
+                                          <w:rPr>
+                                            <w:b/>
+                                            <w:bCs/>
+                                            <w:lang w:val="es-ES"/>
+                                          </w:rPr>
+                                          <w:t xml:space="preserve"> los puntos de venta. no son de valor asequible para todo tipo de persona . </w:t>
+                                        </w:r>
                                       </w:p>
                                     </w:txbxContent>
                                   </wps:txbx>
@@ -4845,6 +4944,14 @@
                                             <w:lang w:val="es-ES"/>
                                           </w:rPr>
                                           <w:t xml:space="preserve"> 3.a:</w:t>
+                                        </w:r>
+                                        <w:r>
+                                          <w:rPr>
+                                            <w:b/>
+                                            <w:bCs/>
+                                            <w:lang w:val="es-ES"/>
+                                          </w:rPr>
+                                          <w:t xml:space="preserve"> no hay  garantían del producto </w:t>
                                         </w:r>
                                       </w:p>
                                     </w:txbxContent>
@@ -5346,6 +5453,14 @@
                                   </w:rPr>
                                   <w:t xml:space="preserve"> 3.c:</w:t>
                                 </w:r>
+                                <w:r>
+                                  <w:rPr>
+                                    <w:b/>
+                                    <w:bCs/>
+                                    <w:lang w:val="es-ES"/>
+                                  </w:rPr>
+                                  <w:t xml:space="preserve"> los alimentos se venden en la calle </w:t>
+                                </w:r>
                               </w:p>
                             </w:txbxContent>
                           </wps:txbx>
@@ -5415,6 +5530,14 @@
                                     <w:lang w:val="es-ES"/>
                                   </w:rPr>
                                   <w:t xml:space="preserve"> 3.b:</w:t>
+                                </w:r>
+                                <w:r>
+                                  <w:rPr>
+                                    <w:b/>
+                                    <w:bCs/>
+                                    <w:lang w:val="es-ES"/>
+                                  </w:rPr>
+                                  <w:t xml:space="preserve"> no hay un menú. el cliente come lo que le toca </w:t>
                                 </w:r>
                               </w:p>
                             </w:txbxContent>
@@ -5566,13 +5689,13 @@
           <mc:Fallback>
             <w:pict>
               <v:group id="Group 1" o:spid="_x0000_s1026" style="position:absolute;margin-left:-4.5pt;margin-top:-4.1pt;width:733.5pt;height:472.4pt;z-index:251689984;mso-width-relative:margin;mso-height-relative:margin" coordorigin=",-381" coordsize="93155,58756" o:gfxdata="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">
-                <v:group id="Group 133" o:spid="_x0000_s1027" style="position:absolute;top:4800;width:92601;height:53575" coordorigin=",-956" coordsize="96483,62570" o:gfxdata="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">
+                <v:group id="Group 133" o:spid="_x0000_s1027" style="position:absolute;top:4800;width:92601;height:53575" coordorigin=",-956" coordsize="96483,62570" o:gfxdata="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">
                   <o:lock v:ext="edit" aspectratio="t"/>
-                  <v:group id="Group 134" o:spid="_x0000_s1028" style="position:absolute;top:-956;width:96483;height:62569" coordorigin=",-890" coordsize="94479,58237" o:gfxdata="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">
-                    <v:group id="Group 135" o:spid="_x0000_s1029" style="position:absolute;top:-890;width:94479;height:58236" coordorigin=",-890" coordsize="94479,58237" o:gfxdata="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">
-                      <v:group id="Group 136" o:spid="_x0000_s1030" style="position:absolute;top:-890;width:94479;height:58236" coordorigin=",-890" coordsize="94479,58237" o:gfxdata="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">
-                        <v:group id="Group 137" o:spid="_x0000_s1031" style="position:absolute;top:-890;width:8746;height:58236" coordorigin=",-890" coordsize="8746,58237" o:gfxdata="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">
-                          <v:roundrect id="Rounded Rectangle 143" o:spid="_x0000_s1032" style="position:absolute;top:15766;width:8746;height:8619;visibility:visible;mso-wrap-style:square;v-text-anchor:middle" arcsize="10923f" o:gfxdata="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" fillcolor="gray [1616]" strokecolor="black [3040]">
+                  <v:group id="Group 134" o:spid="_x0000_s1028" style="position:absolute;top:-956;width:96483;height:62569" coordorigin=",-890" coordsize="94479,58237" o:gfxdata="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">
+                    <v:group id="Group 135" o:spid="_x0000_s1029" style="position:absolute;top:-890;width:94479;height:58236" coordorigin=",-890" coordsize="94479,58237" o:gfxdata="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">
+                      <v:group id="Group 136" o:spid="_x0000_s1030" style="position:absolute;top:-890;width:94479;height:58236" coordorigin=",-890" coordsize="94479,58237" o:gfxdata="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">
+                        <v:group id="Group 137" o:spid="_x0000_s1031" style="position:absolute;top:-890;width:8746;height:58236" coordorigin=",-890" coordsize="8746,58237" o:gfxdata="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">
+                          <v:roundrect id="Rounded Rectangle 143" o:spid="_x0000_s1032" style="position:absolute;top:15766;width:8746;height:8619;visibility:visible;mso-wrap-style:square;v-text-anchor:middle" arcsize="10923f" o:gfxdata="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" fillcolor="gray [1616]" strokecolor="black [3040]">
                             <v:fill color2="#d9d9d9 [496]" rotate="t" angle="180" colors="0 #bcbcbc;22938f #d0d0d0;1 #ededed" focus="100%" type="gradient"/>
                             <v:shadow on="t" color="black" opacity="24903f" origin=",.5" offset="0,.55556mm"/>
                             <v:textbox>
@@ -5598,7 +5721,7 @@
                               </w:txbxContent>
                             </v:textbox>
                           </v:roundrect>
-                          <v:roundrect id="Rounded Rectangle 144" o:spid="_x0000_s1033" style="position:absolute;top:-890;width:8163;height:13756;visibility:visible;mso-wrap-style:square;v-text-anchor:middle" arcsize="10923f" o:gfxdata="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" fillcolor="gray [1616]" strokecolor="black [3040]">
+                          <v:roundrect id="Rounded Rectangle 144" o:spid="_x0000_s1033" style="position:absolute;top:-890;width:8163;height:13756;visibility:visible;mso-wrap-style:square;v-text-anchor:middle" arcsize="10923f" o:gfxdata="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" fillcolor="gray [1616]" strokecolor="black [3040]">
                             <v:fill color2="#d9d9d9 [496]" rotate="t" angle="180" colors="0 #bcbcbc;22938f #d0d0d0;1 #ededed" focus="100%" type="gradient"/>
                             <v:shadow on="t" color="black" opacity="24903f" origin=",.5" offset="0,.55556mm"/>
                             <v:textbox>
@@ -5632,7 +5755,7 @@
                               </w:txbxContent>
                             </v:textbox>
                           </v:roundrect>
-                          <v:roundrect id="Rounded Rectangle 145" o:spid="_x0000_s1034" style="position:absolute;top:26161;width:8163;height:12744;visibility:visible;mso-wrap-style:square;v-text-anchor:middle" arcsize="10923f" o:gfxdata="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" fillcolor="gray [1616]" strokecolor="black [3040]">
+                          <v:roundrect id="Rounded Rectangle 145" o:spid="_x0000_s1034" style="position:absolute;top:26161;width:8163;height:12744;visibility:visible;mso-wrap-style:square;v-text-anchor:middle" arcsize="10923f" o:gfxdata="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" fillcolor="gray [1616]" strokecolor="black [3040]">
                             <v:fill color2="#d9d9d9 [496]" rotate="t" angle="180" colors="0 #bcbcbc;22938f #d0d0d0;1 #ededed" focus="100%" type="gradient"/>
                             <v:shadow on="t" color="black" opacity="24903f" origin=",.5" offset="0,.55556mm"/>
                             <v:textbox>
@@ -5666,7 +5789,7 @@
                               </w:txbxContent>
                             </v:textbox>
                           </v:roundrect>
-                          <v:roundrect id="Rounded Rectangle 146" o:spid="_x0000_s1035" style="position:absolute;top:40492;width:8163;height:16854;visibility:visible;mso-wrap-style:square;v-text-anchor:middle" arcsize="10923f" o:gfxdata="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" fillcolor="gray [1616]" strokecolor="black [3040]">
+                          <v:roundrect id="Rounded Rectangle 146" o:spid="_x0000_s1035" style="position:absolute;top:40492;width:8163;height:16854;visibility:visible;mso-wrap-style:square;v-text-anchor:middle" arcsize="10923f" o:gfxdata="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" fillcolor="gray [1616]" strokecolor="black [3040]">
                             <v:fill color2="#d9d9d9 [496]" rotate="t" angle="180" colors="0 #bcbcbc;22938f #d0d0d0;1 #ededed" focus="100%" type="gradient"/>
                             <v:shadow on="t" color="black" opacity="24903f" origin=",.5" offset="0,.55556mm"/>
                             <v:textbox>
@@ -5701,12 +5824,12 @@
                             </v:textbox>
                           </v:roundrect>
                         </v:group>
-                        <v:group id="Group 147" o:spid="_x0000_s1036" style="position:absolute;left:9406;top:-21;width:85073;height:57367" coordorigin="-12691,-3164" coordsize="85072,57368" o:gfxdata="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">
+                        <v:group id="Group 147" o:spid="_x0000_s1036" style="position:absolute;left:9406;top:-21;width:85073;height:57367" coordorigin="-12691,-3164" coordsize="85072,57368" o:gfxdata="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">
                           <v:shapetype id="_x0000_t109" coordsize="21600,21600" o:spt="109" path="m,l,21600r21600,l21600,xe">
                             <v:stroke joinstyle="miter"/>
                             <v:path gradientshapeok="t" o:connecttype="rect"/>
                           </v:shapetype>
-                          <v:shape id="Flowchart: Process 148" o:spid="_x0000_s1037" type="#_x0000_t109" style="position:absolute;left:8628;top:-3164;width:20288;height:12469;visibility:visible;mso-wrap-style:square;v-text-anchor:top" o:gfxdata="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" fillcolor="#a3c4ff" strokecolor="#4a7ebb">
+                          <v:shape id="Flowchart: Process 148" o:spid="_x0000_s1037" type="#_x0000_t109" style="position:absolute;left:8628;top:-3164;width:20288;height:12469;visibility:visible;mso-wrap-style:square;v-text-anchor:top" o:gfxdata="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" fillcolor="#a3c4ff" strokecolor="#4a7ebb">
                             <v:fill color2="#e5eeff" rotate="t" angle="180" colors="0 #a3c4ff;45875f #bfd5ff;1 #e5eeff" focus="100%" type="gradient"/>
                             <v:shadow on="t" color="black" opacity="24903f" origin=",.5" offset="0,.55556mm"/>
                             <v:textbox>
@@ -5727,6 +5850,14 @@
                                     </w:rPr>
                                     <w:t>Efecto 2:</w:t>
                                   </w:r>
+                                  <w:r>
+                                    <w:rPr>
+                                      <w:b/>
+                                      <w:bCs/>
+                                      <w:lang w:val="es-ES"/>
+                                    </w:rPr>
+                                    <w:t xml:space="preserve"> aumento de precios del producto</w:t>
+                                  </w:r>
                                 </w:p>
                                 <w:p>
                                   <w:pPr>
@@ -5738,7 +5869,7 @@
                               </w:txbxContent>
                             </v:textbox>
                           </v:shape>
-                          <v:shape id="Flowchart: Process 149" o:spid="_x0000_s1038" type="#_x0000_t109" style="position:absolute;left:29855;top:-3063;width:20288;height:12469;visibility:visible;mso-wrap-style:square;v-text-anchor:top" o:gfxdata="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" fillcolor="#a3c4ff" strokecolor="#4a7ebb">
+                          <v:shape id="Flowchart: Process 149" o:spid="_x0000_s1038" type="#_x0000_t109" style="position:absolute;left:29855;top:-3063;width:20288;height:12469;visibility:visible;mso-wrap-style:square;v-text-anchor:top" o:gfxdata="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" fillcolor="#a3c4ff" strokecolor="#4a7ebb">
                             <v:fill color2="#e5eeff" rotate="t" angle="180" colors="0 #a3c4ff;45875f #bfd5ff;1 #e5eeff" focus="100%" type="gradient"/>
                             <v:shadow on="t" color="black" opacity="24903f" origin=",.5" offset="0,.55556mm"/>
                             <v:textbox>
@@ -5759,11 +5890,19 @@
                                     </w:rPr>
                                     <w:t>Efecto 3:</w:t>
                                   </w:r>
+                                  <w:r>
+                                    <w:rPr>
+                                      <w:b/>
+                                      <w:bCs/>
+                                      <w:lang w:val="es-ES"/>
+                                    </w:rPr>
+                                    <w:t xml:space="preserve">mala calidad  del producto </w:t>
+                                  </w:r>
                                 </w:p>
                               </w:txbxContent>
                             </v:textbox>
                           </v:shape>
-                          <v:shape id="Flowchart: Process 150" o:spid="_x0000_s1039" type="#_x0000_t109" style="position:absolute;left:-6510;top:14149;width:72166;height:7093;visibility:visible;mso-wrap-style:square;v-text-anchor:top" o:gfxdata="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" fillcolor="#2c5d98" strokecolor="#385d8a" strokeweight="2pt">
+                          <v:shape id="Flowchart: Process 150" o:spid="_x0000_s1039" type="#_x0000_t109" style="position:absolute;left:-6510;top:14149;width:72166;height:7093;visibility:visible;mso-wrap-style:square;v-text-anchor:top" o:gfxdata="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" fillcolor="#2c5d98" strokecolor="#385d8a" strokeweight="2pt">
                             <v:fill color2="#3a7ccb" angle="180" colors="0 #2c5d98;52429f #3c7bc7;1 #3a7ccb" focus="100%" type="gradient">
                               <o:fill v:ext="view" type="gradientUnscaled"/>
                             </v:fill>
@@ -5796,11 +5935,38 @@
                                     </w:rPr>
                                     <w:t xml:space="preserve">: </w:t>
                                   </w:r>
+                                  <w:r>
+                                    <w:rPr>
+                                      <w:b/>
+                                      <w:bCs/>
+                                      <w:color w:val="FFFFFF" w:themeColor="background1"/>
+                                      <w:lang w:val="es-ES"/>
+                                    </w:rPr>
+                                    <w:t>no</w:t>
+                                  </w:r>
+                                  <w:r>
+                                    <w:rPr>
+                                      <w:b/>
+                                      <w:bCs/>
+                                      <w:color w:val="FFFFFF" w:themeColor="background1"/>
+                                      <w:lang w:val="es-ES"/>
+                                    </w:rPr>
+                                    <w:t xml:space="preserve"> hay  restaurantes ni venta de comida económicas</w:t>
+                                  </w:r>
+                                  <w:r>
+                                    <w:rPr>
+                                      <w:b/>
+                                      <w:bCs/>
+                                      <w:color w:val="FFFFFF" w:themeColor="background1"/>
+                                      <w:lang w:val="es-ES"/>
+                                    </w:rPr>
+                                    <w:t xml:space="preserve"> en el sector . zona industrial,   hay vendedores informales  que no garantizan un  buen producto , no hay  calidad de servicio , no hay factor económico, no hay menú estipulado , no hay promociones , no hay garantía del producto .</w:t>
+                                  </w:r>
                                 </w:p>
                               </w:txbxContent>
                             </v:textbox>
                           </v:shape>
-                          <v:shape id="Flowchart: Process 151" o:spid="_x0000_s1040" type="#_x0000_t109" style="position:absolute;left:3805;top:37891;width:15631;height:16312;visibility:visible;mso-wrap-style:square;v-text-anchor:top" o:gfxdata="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" fillcolor="#c6d9f1 [671]" strokecolor="#4a7ebb">
+                          <v:shape id="Flowchart: Process 151" o:spid="_x0000_s1040" type="#_x0000_t109" style="position:absolute;left:3805;top:37891;width:15631;height:16312;visibility:visible;mso-wrap-style:square;v-text-anchor:top" o:gfxdata="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" fillcolor="#c6d9f1 [671]" strokecolor="#4a7ebb">
                             <v:shadow on="t" color="black" opacity="24903f" origin=",.5" offset="0,.55556mm"/>
                             <v:textbox>
                               <w:txbxContent>
@@ -5828,11 +5994,19 @@
                                     </w:rPr>
                                     <w:t xml:space="preserve"> 1.b:</w:t>
                                   </w:r>
+                                  <w:r>
+                                    <w:rPr>
+                                      <w:b/>
+                                      <w:bCs/>
+                                      <w:lang w:val="es-ES"/>
+                                    </w:rPr>
+                                    <w:t xml:space="preserve"> restaurantes cerca sin reconocimiento</w:t>
+                                  </w:r>
                                 </w:p>
                               </w:txbxContent>
                             </v:textbox>
                           </v:shape>
-                          <v:shape id="Flowchart: Process 152" o:spid="_x0000_s1041" type="#_x0000_t109" style="position:absolute;left:-12691;top:-3143;width:20287;height:12469;visibility:visible;mso-wrap-style:square;v-text-anchor:top" o:gfxdata="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" fillcolor="#a3c4ff" strokecolor="#4a7ebb">
+                          <v:shape id="Flowchart: Process 152" o:spid="_x0000_s1041" type="#_x0000_t109" style="position:absolute;left:-12691;top:-3143;width:20287;height:12469;visibility:visible;mso-wrap-style:square;v-text-anchor:top" o:gfxdata="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" fillcolor="#a3c4ff" strokecolor="#4a7ebb">
                             <v:fill color2="#e5eeff" rotate="t" angle="180" colors="0 #a3c4ff;45875f #bfd5ff;1 #e5eeff" focus="100%" type="gradient"/>
                             <v:shadow on="t" color="black" opacity="24903f" origin=",.5" offset="0,.55556mm"/>
                             <v:textbox>
@@ -5851,13 +6025,21 @@
                                       <w:bCs/>
                                       <w:lang w:val="es-ES"/>
                                     </w:rPr>
-                                    <w:t xml:space="preserve">Efecto 1: </w:t>
+                                    <w:t xml:space="preserve">Efecto 1: tiempos de espera </w:t>
+                                  </w:r>
+                                  <w:r>
+                                    <w:rPr>
+                                      <w:b/>
+                                      <w:bCs/>
+                                      <w:lang w:val="es-ES"/>
+                                    </w:rPr>
+                                    <w:t xml:space="preserve"> </w:t>
                                   </w:r>
                                 </w:p>
                               </w:txbxContent>
                             </v:textbox>
                           </v:shape>
-                          <v:shape id="Flowchart: Process 153" o:spid="_x0000_s1042" type="#_x0000_t109" style="position:absolute;left:51625;top:-2969;width:20288;height:12469;visibility:visible;mso-wrap-style:square;v-text-anchor:top" o:gfxdata="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" fillcolor="#a3c4ff" strokecolor="#4a7ebb">
+                          <v:shape id="Flowchart: Process 153" o:spid="_x0000_s1042" type="#_x0000_t109" style="position:absolute;left:51625;top:-2969;width:20288;height:12469;visibility:visible;mso-wrap-style:square;v-text-anchor:top" o:gfxdata="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" fillcolor="#a3c4ff" strokecolor="#4a7ebb">
                             <v:fill color2="#e5eeff" rotate="t" angle="180" colors="0 #a3c4ff;45875f #bfd5ff;1 #e5eeff" focus="100%" type="gradient"/>
                             <v:shadow on="t" color="black" opacity="24903f" origin=",.5" offset="0,.55556mm"/>
                             <v:textbox>
@@ -5878,11 +6060,19 @@
                                     </w:rPr>
                                     <w:t>Efecto 4:</w:t>
                                   </w:r>
+                                  <w:r>
+                                    <w:rPr>
+                                      <w:b/>
+                                      <w:bCs/>
+                                      <w:lang w:val="es-ES"/>
+                                    </w:rPr>
+                                    <w:t xml:space="preserve"> posibilidad de enfermarce </w:t>
+                                  </w:r>
                                 </w:p>
                               </w:txbxContent>
                             </v:textbox>
                           </v:shape>
-                          <v:shape id="Flowchart: Process 154" o:spid="_x0000_s1043" type="#_x0000_t109" style="position:absolute;left:-12691;top:24052;width:26670;height:10980;visibility:visible;mso-wrap-style:square;v-text-anchor:top" o:gfxdata="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" fillcolor="#548dd4 [1951]" strokecolor="#4a7ebb">
+                          <v:shape id="Flowchart: Process 154" o:spid="_x0000_s1043" type="#_x0000_t109" style="position:absolute;left:-12691;top:24052;width:26670;height:10980;visibility:visible;mso-wrap-style:square;v-text-anchor:top" o:gfxdata="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" fillcolor="#548dd4 [1951]" strokecolor="#4a7ebb">
                             <v:shadow on="t" color="black" opacity="24903f" origin=",.5" offset="0,.55556mm"/>
                             <v:textbox>
                               <w:txbxContent>
@@ -5908,13 +6098,13 @@
                                       <w:bCs/>
                                       <w:lang w:val="es-ES"/>
                                     </w:rPr>
-                                    <w:t xml:space="preserve"> 1:</w:t>
+                                    <w:t xml:space="preserve"> 1: escasos restaurantes. En el Sector. </w:t>
                                   </w:r>
                                 </w:p>
                               </w:txbxContent>
                             </v:textbox>
                           </v:shape>
-                          <v:shape id="Flowchart: Process 155" o:spid="_x0000_s1044" type="#_x0000_t109" style="position:absolute;left:45710;top:23781;width:26671;height:10980;visibility:visible;mso-wrap-style:square;v-text-anchor:top" o:gfxdata="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" fillcolor="#548dd4 [1951]" strokecolor="#4a7ebb">
+                          <v:shape id="Flowchart: Process 155" o:spid="_x0000_s1044" type="#_x0000_t109" style="position:absolute;left:45710;top:23781;width:26671;height:10980;visibility:visible;mso-wrap-style:square;v-text-anchor:top" o:gfxdata="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" fillcolor="#548dd4 [1951]" strokecolor="#4a7ebb">
                             <v:shadow on="t" color="black" opacity="24903f" origin=",.5" offset="0,.55556mm"/>
                             <v:textbox>
                               <w:txbxContent>
@@ -5942,11 +6132,19 @@
                                     </w:rPr>
                                     <w:t xml:space="preserve"> 3:</w:t>
                                   </w:r>
+                                  <w:r>
+                                    <w:rPr>
+                                      <w:b/>
+                                      <w:bCs/>
+                                      <w:lang w:val="es-ES"/>
+                                    </w:rPr>
+                                    <w:t xml:space="preserve"> alimentos fríos . menu estipulado </w:t>
+                                  </w:r>
                                 </w:p>
                               </w:txbxContent>
                             </v:textbox>
                           </v:shape>
-                          <v:shape id="Flowchart: Process 156" o:spid="_x0000_s1045" type="#_x0000_t109" style="position:absolute;left:20780;top:37891;width:20093;height:16312;visibility:visible;mso-wrap-style:square;v-text-anchor:top" o:gfxdata="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" fillcolor="#c6d9f1 [671]" strokecolor="#4a7ebb">
+                          <v:shape id="Flowchart: Process 156" o:spid="_x0000_s1045" type="#_x0000_t109" style="position:absolute;left:20780;top:37891;width:20093;height:16312;visibility:visible;mso-wrap-style:square;v-text-anchor:top" o:gfxdata="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" fillcolor="#c6d9f1 [671]" strokecolor="#4a7ebb">
                             <v:shadow on="t" color="black" opacity="24903f" origin=",.5" offset="0,.55556mm"/>
                             <v:textbox>
                               <w:txbxContent>
@@ -5974,11 +6172,19 @@
                                     </w:rPr>
                                     <w:t xml:space="preserve"> 2.a:</w:t>
                                   </w:r>
+                                  <w:r>
+                                    <w:rPr>
+                                      <w:b/>
+                                      <w:bCs/>
+                                      <w:lang w:val="es-ES"/>
+                                    </w:rPr>
+                                    <w:t xml:space="preserve">   son personas naturales sin ánimo de lucro sin un registro invima . </w:t>
+                                  </w:r>
                                 </w:p>
                               </w:txbxContent>
                             </v:textbox>
                           </v:shape>
-                          <v:shape id="Flowchart: Process 157" o:spid="_x0000_s1046" type="#_x0000_t109" style="position:absolute;left:16171;top:23781;width:26671;height:10980;visibility:visible;mso-wrap-style:square;v-text-anchor:top" o:gfxdata="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" fillcolor="#548dd4 [1951]" strokecolor="#4a7ebb">
+                          <v:shape id="Flowchart: Process 157" o:spid="_x0000_s1046" type="#_x0000_t109" style="position:absolute;left:16171;top:23781;width:26671;height:10980;visibility:visible;mso-wrap-style:square;v-text-anchor:top" o:gfxdata="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" fillcolor="#548dd4 [1951]" strokecolor="#4a7ebb">
                             <v:shadow on="t" color="black" opacity="24903f" origin=",.5" offset="0,.55556mm"/>
                             <v:textbox>
                               <w:txbxContent>
@@ -6006,11 +6212,19 @@
                                     </w:rPr>
                                     <w:t xml:space="preserve"> 2:</w:t>
                                   </w:r>
+                                  <w:r>
+                                    <w:rPr>
+                                      <w:b/>
+                                      <w:bCs/>
+                                      <w:lang w:val="es-ES"/>
+                                    </w:rPr>
+                                    <w:t xml:space="preserve"> los vendedores que hay no garantizan el producto .  </w:t>
+                                  </w:r>
                                 </w:p>
                               </w:txbxContent>
                             </v:textbox>
                           </v:shape>
-                          <v:shape id="Flowchart: Process 158" o:spid="_x0000_s1047" type="#_x0000_t109" style="position:absolute;left:-12691;top:39006;width:15396;height:15197;visibility:visible;mso-wrap-style:square;v-text-anchor:top" o:gfxdata="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" fillcolor="#c6d9f1 [671]" strokecolor="#4a7ebb">
+                          <v:shape id="Flowchart: Process 158" o:spid="_x0000_s1047" type="#_x0000_t109" style="position:absolute;left:-12691;top:39006;width:15396;height:15197;visibility:visible;mso-wrap-style:square;v-text-anchor:top" o:gfxdata="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" fillcolor="#c6d9f1 [671]" strokecolor="#4a7ebb">
                             <v:shadow on="t" color="black" opacity="24903f" origin=",.5" offset="0,.55556mm"/>
                             <v:textbox>
                               <w:txbxContent>
@@ -6038,11 +6252,19 @@
                                     </w:rPr>
                                     <w:t xml:space="preserve"> 1.a:</w:t>
                                   </w:r>
+                                  <w:r>
+                                    <w:rPr>
+                                      <w:b/>
+                                      <w:bCs/>
+                                      <w:lang w:val="es-ES"/>
+                                    </w:rPr>
+                                    <w:t xml:space="preserve"> los puntos de venta. no son de valor asequible para todo tipo de persona . </w:t>
+                                  </w:r>
                                 </w:p>
                               </w:txbxContent>
                             </v:textbox>
                           </v:shape>
-                          <v:shape id="Flowchart: Process 159" o:spid="_x0000_s1048" type="#_x0000_t109" style="position:absolute;left:45710;top:37349;width:26529;height:5105;visibility:visible;mso-wrap-style:square;v-text-anchor:middle" o:gfxdata="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" fillcolor="#c6d9f1 [671]" strokecolor="#4a7ebb">
+                          <v:shape id="Flowchart: Process 159" o:spid="_x0000_s1048" type="#_x0000_t109" style="position:absolute;left:45710;top:37349;width:26529;height:5105;visibility:visible;mso-wrap-style:square;v-text-anchor:middle" o:gfxdata="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" fillcolor="#c6d9f1 [671]" strokecolor="#4a7ebb">
                             <v:shadow on="t" color="black" opacity="24903f" origin=",.5" offset="0,.55556mm"/>
                             <v:textbox>
                               <w:txbxContent>
@@ -6070,6 +6292,14 @@
                                     </w:rPr>
                                     <w:t xml:space="preserve"> 3.a:</w:t>
                                   </w:r>
+                                  <w:r>
+                                    <w:rPr>
+                                      <w:b/>
+                                      <w:bCs/>
+                                      <w:lang w:val="es-ES"/>
+                                    </w:rPr>
+                                    <w:t xml:space="preserve"> no hay  garantían del producto </w:t>
+                                  </w:r>
                                 </w:p>
                               </w:txbxContent>
                             </v:textbox>
@@ -6087,40 +6317,40 @@
                         </v:handles>
                         <o:lock v:ext="edit" shapetype="t"/>
                       </v:shapetype>
-                      <v:shape id="Curved Connector 160" o:spid="_x0000_s1049" type="#_x0000_t34" style="position:absolute;left:17937;top:37343;width:3974;height:5637;rotation:90;flip:x y;visibility:visible;mso-wrap-style:square" o:connectortype="elbow" o:gfxdata="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" strokecolor="windowText" strokeweight="2pt">
+                      <v:shape id="Curved Connector 160" o:spid="_x0000_s1049" type="#_x0000_t34" style="position:absolute;left:17937;top:37343;width:3974;height:5637;rotation:90;flip:x y;visibility:visible;mso-wrap-style:square" o:connectortype="elbow" o:gfxdata="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" strokecolor="windowText" strokeweight="2pt">
                         <v:stroke endarrow="open"/>
                         <v:shadow on="t" color="black" opacity="24903f" origin=",.5" offset="0,.55556mm"/>
                       </v:shape>
-                      <v:shape id="Curved Connector 161" o:spid="_x0000_s1050" type="#_x0000_t34" style="position:absolute;left:26801;top:34116;width:2859;height:10977;rotation:90;flip:y;visibility:visible;mso-wrap-style:square" o:connectortype="elbow" o:gfxdata="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" strokecolor="windowText" strokeweight="2pt">
+                      <v:shape id="Curved Connector 161" o:spid="_x0000_s1050" type="#_x0000_t34" style="position:absolute;left:26801;top:34116;width:2859;height:10977;rotation:90;flip:y;visibility:visible;mso-wrap-style:square" o:connectortype="elbow" o:gfxdata="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" strokecolor="windowText" strokeweight="2pt">
                         <v:stroke endarrow="open"/>
                         <v:shadow on="t" color="black" opacity="24903f" origin=",.5" offset="0,.55556mm"/>
                       </v:shape>
-                      <v:shape id="Curved Connector 162" o:spid="_x0000_s1051" type="#_x0000_t34" style="position:absolute;left:50700;top:38810;width:3129;height:1320;rotation:90;flip:y;visibility:visible;mso-wrap-style:square" o:connectortype="elbow" o:gfxdata="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" strokecolor="windowText" strokeweight="2pt">
+                      <v:shape id="Curved Connector 162" o:spid="_x0000_s1051" type="#_x0000_t34" style="position:absolute;left:50700;top:38810;width:3129;height:1320;rotation:90;flip:y;visibility:visible;mso-wrap-style:square" o:connectortype="elbow" o:gfxdata="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" strokecolor="windowText" strokeweight="2pt">
                         <v:stroke endarrow="open"/>
                         <v:shadow on="t" color="black" opacity="24903f" origin=",.5" offset="0,.55556mm"/>
                       </v:shape>
-                      <v:shape id="Curved Connector 163" o:spid="_x0000_s1052" type="#_x0000_t34" style="position:absolute;left:67807;top:32415;width:1;height:16550;rotation:180;flip:x;visibility:visible;mso-wrap-style:square" o:connectortype="elbow" o:gfxdata="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" adj="-42588497" strokecolor="windowText" strokeweight="2pt">
+                      <v:shape id="Curved Connector 163" o:spid="_x0000_s1052" type="#_x0000_t34" style="position:absolute;left:67807;top:32415;width:1;height:16550;rotation:180;flip:x;visibility:visible;mso-wrap-style:square" o:connectortype="elbow" o:gfxdata="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" adj="-42588497" strokecolor="windowText" strokeweight="2pt">
                         <v:stroke endarrow="open"/>
                         <v:shadow on="t" color="black" opacity="24903f" origin=",.5" offset="0,.55556mm"/>
                       </v:shape>
-                      <v:shape id="Curved Connector 164" o:spid="_x0000_s1053" type="#_x0000_t34" style="position:absolute;left:79814;top:39163;width:2587;height:71;rotation:90;flip:x y;visibility:visible;mso-wrap-style:square" o:connectortype="elbow" o:gfxdata="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" strokecolor="windowText" strokeweight="2pt">
+                      <v:shape id="Curved Connector 164" o:spid="_x0000_s1053" type="#_x0000_t34" style="position:absolute;left:79814;top:39163;width:2587;height:71;rotation:90;flip:x y;visibility:visible;mso-wrap-style:square" o:connectortype="elbow" o:gfxdata="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" strokecolor="windowText" strokeweight="2pt">
                         <v:stroke endarrow="open"/>
                         <v:shadow on="t" color="black" opacity="24903f" origin=",.5" offset="0,.55556mm"/>
                       </v:shape>
-                      <v:shape id="Curved Connector 165" o:spid="_x0000_s1054" type="#_x0000_t34" style="position:absolute;left:94167;top:32415;width:312;height:22557;flip:y;visibility:visible;mso-wrap-style:square" o:connectortype="elbow" o:gfxdata="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" adj="183260" strokecolor="windowText" strokeweight="2pt">
+                      <v:shape id="Curved Connector 165" o:spid="_x0000_s1054" type="#_x0000_t34" style="position:absolute;left:94167;top:32415;width:312;height:22557;flip:y;visibility:visible;mso-wrap-style:square" o:connectortype="elbow" o:gfxdata="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" adj="183260" strokecolor="windowText" strokeweight="2pt">
                         <v:stroke endarrow="open"/>
                         <v:shadow on="t" color="black" opacity="24903f" origin=",.5" offset="0,.55556mm"/>
                       </v:shape>
                     </v:group>
-                    <v:shape id="Curved Connector 166" o:spid="_x0000_s1055" type="#_x0000_t34" style="position:absolute;left:35801;top:11326;width:2811;height:28929;rotation:90;flip:x y;visibility:visible;mso-wrap-style:square" o:connectortype="elbow" o:gfxdata="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" strokecolor="windowText" strokeweight="2pt">
+                    <v:shape id="Curved Connector 166" o:spid="_x0000_s1055" type="#_x0000_t34" style="position:absolute;left:35801;top:11326;width:2811;height:28929;rotation:90;flip:x y;visibility:visible;mso-wrap-style:square" o:connectortype="elbow" o:gfxdata="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" strokecolor="windowText" strokeweight="2pt">
                       <v:stroke endarrow="open"/>
                       <v:shadow on="t" color="black" opacity="24903f" origin=",.5" offset="0,.55556mm"/>
                     </v:shape>
-                    <v:shape id="Curved Connector 167" o:spid="_x0000_s1056" type="#_x0000_t34" style="position:absolute;left:50368;top:25622;width:2540;height:66;rotation:90;flip:x y;visibility:visible;mso-wrap-style:square" o:connectortype="elbow" o:gfxdata="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" strokecolor="windowText" strokeweight="2pt">
+                    <v:shape id="Curved Connector 167" o:spid="_x0000_s1056" type="#_x0000_t34" style="position:absolute;left:50368;top:25622;width:2540;height:66;rotation:90;flip:x y;visibility:visible;mso-wrap-style:square" o:connectortype="elbow" o:gfxdata="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" strokecolor="windowText" strokeweight="2pt">
                       <v:stroke endarrow="open"/>
                       <v:shadow on="t" color="black" opacity="24903f" origin=",.5" offset="0,.55556mm"/>
                     </v:shape>
-                    <v:shape id="Curved Connector 168" o:spid="_x0000_s1057" type="#_x0000_t34" style="position:absolute;left:65137;top:10919;width:2540;height:29472;rotation:90;flip:y;visibility:visible;mso-wrap-style:square" o:connectortype="elbow" o:gfxdata="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" strokecolor="windowText" strokeweight="2pt">
+                    <v:shape id="Curved Connector 168" o:spid="_x0000_s1057" type="#_x0000_t34" style="position:absolute;left:65137;top:10919;width:2540;height:29472;rotation:90;flip:y;visibility:visible;mso-wrap-style:square" o:connectortype="elbow" o:gfxdata="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" strokecolor="windowText" strokeweight="2pt">
                       <v:stroke endarrow="open"/>
                       <v:shadow on="t" color="black" opacity="24903f" origin=",.5" offset="0,.55556mm"/>
                     </v:shape>
@@ -6139,24 +6369,24 @@
                       </v:handles>
                       <o:lock v:ext="edit" shapetype="t"/>
                     </v:shapetype>
-                    <v:shape id="Curved Connector 169" o:spid="_x0000_s1058" type="#_x0000_t35" style="position:absolute;left:15587;top:12469;width:3963;height:8370;rotation:180;flip:x;visibility:visible;mso-wrap-style:square" o:connectortype="elbow" o:gfxdata="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" adj="-12712,15376" strokecolor="windowText" strokeweight="2pt">
+                    <v:shape id="Curved Connector 169" o:spid="_x0000_s1058" type="#_x0000_t35" style="position:absolute;left:15587;top:12469;width:3963;height:8370;rotation:180;flip:x;visibility:visible;mso-wrap-style:square" o:connectortype="elbow" o:gfxdata="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" adj="-12712,15376" strokecolor="windowText" strokeweight="2pt">
                       <v:stroke endarrow="open"/>
                       <v:shadow on="t" color="black" opacity="24903f" origin=",.5" offset="0,.55556mm"/>
                     </v:shape>
-                    <v:shape id="Curved Connector 170" o:spid="_x0000_s1059" type="#_x0000_t34" style="position:absolute;left:43848;top:9470;width:4845;height:10801;rotation:90;flip:y;visibility:visible;mso-wrap-style:square" o:connectortype="elbow" o:gfxdata="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" strokecolor="windowText" strokeweight="2pt">
+                    <v:shape id="Curved Connector 170" o:spid="_x0000_s1059" type="#_x0000_t34" style="position:absolute;left:43848;top:9470;width:4845;height:10801;rotation:90;flip:y;visibility:visible;mso-wrap-style:square" o:connectortype="elbow" o:gfxdata="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" strokecolor="windowText" strokeweight="2pt">
                       <v:stroke endarrow="open"/>
                       <v:shadow on="t" color="black" opacity="24903f" origin=",.5" offset="0,.55556mm"/>
                     </v:shape>
-                    <v:shape id="Curved Connector 171" o:spid="_x0000_s1060" type="#_x0000_t34" style="position:absolute;left:54512;top:9709;width:4743;height:10426;rotation:90;flip:x y;visibility:visible;mso-wrap-style:square" o:connectortype="elbow" o:gfxdata="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" strokecolor="windowText" strokeweight="2pt">
+                    <v:shape id="Curved Connector 171" o:spid="_x0000_s1060" type="#_x0000_t34" style="position:absolute;left:54512;top:9709;width:4743;height:10426;rotation:90;flip:x y;visibility:visible;mso-wrap-style:square" o:connectortype="elbow" o:gfxdata="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" strokecolor="windowText" strokeweight="2pt">
                       <v:stroke endarrow="open"/>
                       <v:shadow on="t" color="black" opacity="24903f" origin=",.5" offset="0,.55556mm"/>
                     </v:shape>
-                    <v:shape id="Curved Connector 172" o:spid="_x0000_s1061" type="#_x0000_t35" style="position:absolute;left:83867;top:12643;width:3887;height:8196;flip:x y;visibility:visible;mso-wrap-style:square" o:connectortype="elbow" o:gfxdata="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" adj="-12959,15473" strokecolor="windowText" strokeweight="2pt">
+                    <v:shape id="Curved Connector 172" o:spid="_x0000_s1061" type="#_x0000_t35" style="position:absolute;left:83867;top:12643;width:3887;height:8196;flip:x y;visibility:visible;mso-wrap-style:square" o:connectortype="elbow" o:gfxdata="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" adj="-12959,15473" strokecolor="windowText" strokeweight="2pt">
                       <v:stroke endarrow="open"/>
                       <v:shadow on="t" color="black" opacity="24903f" origin=",.5" offset="0,.55556mm"/>
                     </v:shape>
                   </v:group>
-                  <v:shape id="Flowchart: Process 173" o:spid="_x0000_s1062" type="#_x0000_t109" style="position:absolute;left:69245;top:56511;width:26920;height:5102;visibility:visible;mso-wrap-style:square;v-text-anchor:middle" o:gfxdata="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" fillcolor="#c6d9f1 [671]" strokecolor="#4a7ebb">
+                  <v:shape id="Flowchart: Process 173" o:spid="_x0000_s1062" type="#_x0000_t109" style="position:absolute;left:69245;top:56511;width:26920;height:5102;visibility:visible;mso-wrap-style:square;v-text-anchor:middle" o:gfxdata="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" fillcolor="#c6d9f1 [671]" strokecolor="#4a7ebb">
                     <v:shadow on="t" color="black" opacity="24903f" origin=",.5" offset="0,.55556mm"/>
                     <v:textbox>
                       <w:txbxContent>
@@ -6184,11 +6414,19 @@
                             </w:rPr>
                             <w:t xml:space="preserve"> 3.c:</w:t>
                           </w:r>
+                          <w:r>
+                            <w:rPr>
+                              <w:b/>
+                              <w:bCs/>
+                              <w:lang w:val="es-ES"/>
+                            </w:rPr>
+                            <w:t xml:space="preserve"> los alimentos se venden en la calle </w:t>
+                          </w:r>
                         </w:p>
                       </w:txbxContent>
                     </v:textbox>
                   </v:shape>
-                  <v:shape id="Flowchart: Process 174" o:spid="_x0000_s1063" type="#_x0000_t109" style="position:absolute;left:69245;top:50057;width:26757;height:5101;visibility:visible;mso-wrap-style:square;v-text-anchor:top" o:gfxdata="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" fillcolor="#c6d9f1 [671]" strokecolor="#4a7ebb">
+                  <v:shape id="Flowchart: Process 174" o:spid="_x0000_s1063" type="#_x0000_t109" style="position:absolute;left:69245;top:50057;width:26757;height:5101;visibility:visible;mso-wrap-style:square;v-text-anchor:top" o:gfxdata="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" fillcolor="#c6d9f1 [671]" strokecolor="#4a7ebb">
                     <v:shadow on="t" color="black" opacity="24903f" origin=",.5" offset="0,.55556mm"/>
                     <v:textbox>
                       <w:txbxContent>
@@ -6216,6 +6454,14 @@
                             </w:rPr>
                             <w:t xml:space="preserve"> 3.b:</w:t>
                           </w:r>
+                          <w:r>
+                            <w:rPr>
+                              <w:b/>
+                              <w:bCs/>
+                              <w:lang w:val="es-ES"/>
+                            </w:rPr>
+                            <w:t xml:space="preserve"> no hay un menú. el cliente come lo que le toca </w:t>
+                          </w:r>
                         </w:p>
                       </w:txbxContent>
                     </v:textbox>
@@ -6237,7 +6483,7 @@
                   </v:formulas>
                   <v:path gradientshapeok="t" limo="10800,10800" o:connecttype="custom" o:connectlocs="@8,0;0,@9;@8,@7;@6,@9" textboxrect="@3,@3,@4,@5"/>
                 </v:shapetype>
-                <v:shape id="Flowchart: Alternate Process 38" o:spid="_x0000_s1064" type="#_x0000_t176" style="position:absolute;left:2476;top:-381;width:90679;height:4207;visibility:visible;mso-wrap-style:square;v-text-anchor:middle" o:gfxdata="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" fillcolor="#bcbcbc">
+                <v:shape id="Flowchart: Alternate Process 38" o:spid="_x0000_s1064" type="#_x0000_t176" style="position:absolute;left:2476;top:-381;width:90679;height:4207;visibility:visible;mso-wrap-style:square;v-text-anchor:middle" o:gfxdata="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" fillcolor="#bcbcbc">
                   <v:fill color2="#ededed" rotate="t" angle="180" colors="0 #bcbcbc;22938f #d0d0d0;1 #ededed" focus="100%" type="gradient"/>
                   <v:shadow on="t" color="black" opacity="24903f" origin=",.5" offset="0,.55556mm"/>
                   <v:textbox>
@@ -6343,7 +6589,7 @@
       </w:tblPr>
       <w:tblGrid>
         <w:gridCol w:w="2250"/>
-        <w:gridCol w:w="12420"/>
+        <w:gridCol w:w="12372"/>
       </w:tblGrid>
       <w:tr>
         <w:tc>
@@ -8131,12 +8377,10 @@
       </w:r>
     </w:p>
     <w:p>
-      <w:bookmarkStart w:id="1" w:name="_GoBack"/>
-      <w:bookmarkEnd w:id="1"/>
       <w:r>
         <w:rPr>
           <w:noProof/>
-          <w:lang w:val="es-419" w:eastAsia="es-419"/>
+          <w:lang w:val="es-CO" w:eastAsia="es-CO"/>
         </w:rPr>
         <w:lastRenderedPageBreak/>
         <mc:AlternateContent>
@@ -8641,6 +8885,14 @@
                                           </w:rPr>
                                           <w:t>Impacto 2:</w:t>
                                         </w:r>
+                                        <w:r>
+                                          <w:rPr>
+                                            <w:b/>
+                                            <w:bCs/>
+                                            <w:lang w:val="es-ES"/>
+                                          </w:rPr>
+                                          <w:t>aumento de participación del mercado</w:t>
+                                        </w:r>
                                       </w:p>
                                       <w:p>
                                         <w:pPr>
@@ -8727,6 +8979,14 @@
                                           </w:rPr>
                                           <w:t>Impacto 3:</w:t>
                                         </w:r>
+                                        <w:r>
+                                          <w:rPr>
+                                            <w:b/>
+                                            <w:bCs/>
+                                            <w:lang w:val="es-ES"/>
+                                          </w:rPr>
+                                          <w:t xml:space="preserve">aumento de la motivación de la mano de obra </w:t>
+                                        </w:r>
                                       </w:p>
                                     </w:txbxContent>
                                   </wps:txbx>
@@ -8810,6 +9070,15 @@
                                           </w:rPr>
                                           <w:t xml:space="preserve">: </w:t>
                                         </w:r>
+                                        <w:r>
+                                          <w:rPr>
+                                            <w:b/>
+                                            <w:bCs/>
+                                            <w:color w:val="FFFFFF" w:themeColor="background1"/>
+                                            <w:lang w:val="es-ES"/>
+                                          </w:rPr>
+                                          <w:t xml:space="preserve"> que toda clase de personas puedan adquirir un producto, de comida  Y tener  tiendas y restaurantes del sector con productos de toda clase de precios , tiendas y restaurantes  poco reconocidos. </w:t>
+                                        </w:r>
                                       </w:p>
                                     </w:txbxContent>
                                   </wps:txbx>
@@ -8879,6 +9148,14 @@
                                             <w:lang w:val="es-ES"/>
                                           </w:rPr>
                                           <w:t xml:space="preserve"> 1.b:</w:t>
+                                        </w:r>
+                                        <w:r>
+                                          <w:rPr>
+                                            <w:b/>
+                                            <w:bCs/>
+                                            <w:lang w:val="es-ES"/>
+                                          </w:rPr>
+                                          <w:t xml:space="preserve"> personal con aptitud de servicio </w:t>
                                         </w:r>
                                       </w:p>
                                     </w:txbxContent>
@@ -8959,6 +9236,14 @@
                                           </w:rPr>
                                           <w:t xml:space="preserve">Impacto 1: </w:t>
                                         </w:r>
+                                        <w:r>
+                                          <w:rPr>
+                                            <w:b/>
+                                            <w:bCs/>
+                                            <w:lang w:val="es-ES"/>
+                                          </w:rPr>
+                                          <w:t xml:space="preserve">aumento de las compras hechas por los clientes </w:t>
+                                        </w:r>
                                       </w:p>
                                     </w:txbxContent>
                                   </wps:txbx>
@@ -9038,6 +9323,16 @@
                                           </w:rPr>
                                           <w:t>Impacto 4:</w:t>
                                         </w:r>
+                                        <w:r>
+                                          <w:rPr>
+                                            <w:b/>
+                                            <w:bCs/>
+                                            <w:lang w:val="es-ES"/>
+                                          </w:rPr>
+                                          <w:t xml:space="preserve">mejoramiento de una imagen corporativa </w:t>
+                                        </w:r>
+                                        <w:bookmarkStart w:id="1" w:name="_GoBack"/>
+                                        <w:bookmarkEnd w:id="1"/>
                                       </w:p>
                                     </w:txbxContent>
                                   </wps:txbx>
@@ -9107,6 +9402,14 @@
                                             <w:lang w:val="es-ES"/>
                                           </w:rPr>
                                           <w:t xml:space="preserve"> 1: </w:t>
+                                        </w:r>
+                                        <w:r>
+                                          <w:rPr>
+                                            <w:b/>
+                                            <w:bCs/>
+                                            <w:lang w:val="es-ES"/>
+                                          </w:rPr>
+                                          <w:t xml:space="preserve">exelente servicio posventa </w:t>
                                         </w:r>
                                       </w:p>
                                     </w:txbxContent>
@@ -9178,6 +9481,14 @@
                                           </w:rPr>
                                           <w:t xml:space="preserve"> 3:</w:t>
                                         </w:r>
+                                        <w:r>
+                                          <w:rPr>
+                                            <w:b/>
+                                            <w:bCs/>
+                                            <w:lang w:val="es-ES"/>
+                                          </w:rPr>
+                                          <w:t xml:space="preserve"> disminuir precios de productos y servicios </w:t>
+                                        </w:r>
                                       </w:p>
                                     </w:txbxContent>
                                   </wps:txbx>
@@ -9247,6 +9558,14 @@
                                             <w:lang w:val="es-ES"/>
                                           </w:rPr>
                                           <w:t xml:space="preserve"> 2.a:</w:t>
+                                        </w:r>
+                                        <w:r>
+                                          <w:rPr>
+                                            <w:b/>
+                                            <w:bCs/>
+                                            <w:lang w:val="es-ES"/>
+                                          </w:rPr>
+                                          <w:t xml:space="preserve"> buena comida a excelente precio exequible, para toda clase de personas  </w:t>
                                         </w:r>
                                       </w:p>
                                     </w:txbxContent>
@@ -9318,6 +9637,14 @@
                                           </w:rPr>
                                           <w:t xml:space="preserve"> 2:</w:t>
                                         </w:r>
+                                        <w:r>
+                                          <w:rPr>
+                                            <w:b/>
+                                            <w:bCs/>
+                                            <w:lang w:val="es-ES"/>
+                                          </w:rPr>
+                                          <w:t xml:space="preserve">mejoramiento de calidad y servicio de los productos  y servicios </w:t>
+                                        </w:r>
                                       </w:p>
                                     </w:txbxContent>
                                   </wps:txbx>
@@ -9388,6 +9715,14 @@
                                           </w:rPr>
                                           <w:t>1.a:</w:t>
                                         </w:r>
+                                        <w:r>
+                                          <w:rPr>
+                                            <w:b/>
+                                            <w:bCs/>
+                                            <w:lang w:val="es-ES"/>
+                                          </w:rPr>
+                                          <w:t>personal capacitado y evaluado para dar servicio</w:t>
+                                        </w:r>
                                       </w:p>
                                     </w:txbxContent>
                                   </wps:txbx>
@@ -9457,6 +9792,14 @@
                                             <w:lang w:val="es-ES"/>
                                           </w:rPr>
                                           <w:t xml:space="preserve"> 3.a: </w:t>
+                                        </w:r>
+                                        <w:r>
+                                          <w:rPr>
+                                            <w:b/>
+                                            <w:bCs/>
+                                            <w:lang w:val="es-ES"/>
+                                          </w:rPr>
+                                          <w:t xml:space="preserve">mejoramiento de la productividad </w:t>
                                         </w:r>
                                       </w:p>
                                     </w:txbxContent>
@@ -9970,6 +10313,14 @@
                                   </w:rPr>
                                   <w:t xml:space="preserve"> 3.c:</w:t>
                                 </w:r>
+                                <w:r>
+                                  <w:rPr>
+                                    <w:b/>
+                                    <w:bCs/>
+                                    <w:lang w:val="es-ES"/>
+                                  </w:rPr>
+                                  <w:t xml:space="preserve">negosiaciones con provedores </w:t>
+                                </w:r>
                               </w:p>
                             </w:txbxContent>
                           </wps:txbx>
@@ -10039,6 +10390,14 @@
                                     <w:lang w:val="es-ES"/>
                                   </w:rPr>
                                   <w:t xml:space="preserve"> 3.b:</w:t>
+                                </w:r>
+                                <w:r>
+                                  <w:rPr>
+                                    <w:b/>
+                                    <w:bCs/>
+                                    <w:lang w:val="es-ES"/>
+                                  </w:rPr>
+                                  <w:t xml:space="preserve">aumento de ventas en el mercado </w:t>
                                 </w:r>
                               </w:p>
                             </w:txbxContent>
@@ -10180,13 +10539,13 @@
           <mc:Fallback>
             <w:pict>
               <v:group id="Group 2" o:spid="_x0000_s1065" style="position:absolute;margin-left:7.5pt;margin-top:-1.85pt;width:733.5pt;height:470.25pt;z-index:251692032;mso-width-relative:margin;mso-height-relative:margin" coordorigin=",-381" coordsize="93154,58756" o:gfxdata="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">
-                <v:group id="Group 3" o:spid="_x0000_s1066" style="position:absolute;top:4800;width:92601;height:53575" coordorigin=",-956" coordsize="96483,62570" o:gfxdata="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">
+                <v:group id="Group 3" o:spid="_x0000_s1066" style="position:absolute;top:4800;width:92601;height:53575" coordorigin=",-956" coordsize="96483,62570" o:gfxdata="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">
                   <o:lock v:ext="edit" aspectratio="t"/>
-                  <v:group id="Group 7" o:spid="_x0000_s1067" style="position:absolute;top:-956;width:96483;height:62569" coordorigin=",-890" coordsize="94479,58237" o:gfxdata="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">
-                    <v:group id="Group 8" o:spid="_x0000_s1068" style="position:absolute;top:-890;width:94479;height:58237" coordorigin=",-890" coordsize="94479,58237" o:gfxdata="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">
-                      <v:group id="Group 9" o:spid="_x0000_s1069" style="position:absolute;top:-890;width:94479;height:58237" coordorigin=",-890" coordsize="94479,58237" o:gfxdata="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">
-                        <v:group id="Group 10" o:spid="_x0000_s1070" style="position:absolute;top:-890;width:9406;height:58236" coordorigin=",-890" coordsize="9406,58237" o:gfxdata="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">
-                          <v:roundrect id="Rounded Rectangle 11" o:spid="_x0000_s1071" style="position:absolute;top:15766;width:9406;height:8619;visibility:visible;mso-wrap-style:square;v-text-anchor:middle" arcsize="10923f" o:gfxdata="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" fillcolor="#bcbcbc">
+                  <v:group id="Group 7" o:spid="_x0000_s1067" style="position:absolute;top:-956;width:96483;height:62569" coordorigin=",-890" coordsize="94479,58237" o:gfxdata="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">
+                    <v:group id="Group 8" o:spid="_x0000_s1068" style="position:absolute;top:-890;width:94479;height:58237" coordorigin=",-890" coordsize="94479,58237" o:gfxdata="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">
+                      <v:group id="Group 9" o:spid="_x0000_s1069" style="position:absolute;top:-890;width:94479;height:58237" coordorigin=",-890" coordsize="94479,58237" o:gfxdata="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">
+                        <v:group id="Group 10" o:spid="_x0000_s1070" style="position:absolute;top:-890;width:9406;height:58236" coordorigin=",-890" coordsize="9406,58237" o:gfxdata="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">
+                          <v:roundrect id="Rounded Rectangle 11" o:spid="_x0000_s1071" style="position:absolute;top:15766;width:9406;height:8619;visibility:visible;mso-wrap-style:square;v-text-anchor:middle" arcsize="10923f" o:gfxdata="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" fillcolor="#bcbcbc">
                             <v:fill color2="#ededed" rotate="t" angle="180" colors="0 #bcbcbc;22938f #d0d0d0;1 #ededed" focus="100%" type="gradient"/>
                             <v:shadow on="t" color="black" opacity="24903f" origin=",.5" offset="0,.55556mm"/>
                             <v:textbox>
@@ -10216,7 +10575,7 @@
                               </w:txbxContent>
                             </v:textbox>
                           </v:roundrect>
-                          <v:roundrect id="Rounded Rectangle 12" o:spid="_x0000_s1072" style="position:absolute;top:-890;width:9406;height:13756;visibility:visible;mso-wrap-style:square;v-text-anchor:middle" arcsize="10923f" o:gfxdata="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" fillcolor="#bcbcbc">
+                          <v:roundrect id="Rounded Rectangle 12" o:spid="_x0000_s1072" style="position:absolute;top:-890;width:9406;height:13756;visibility:visible;mso-wrap-style:square;v-text-anchor:middle" arcsize="10923f" o:gfxdata="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" fillcolor="#bcbcbc">
                             <v:fill color2="#ededed" rotate="t" angle="180" colors="0 #bcbcbc;22938f #d0d0d0;1 #ededed" focus="100%" type="gradient"/>
                             <v:shadow on="t" color="black" opacity="24903f" origin=",.5" offset="0,.55556mm"/>
                             <v:textbox>
@@ -10242,7 +10601,7 @@
                               </w:txbxContent>
                             </v:textbox>
                           </v:roundrect>
-                          <v:roundrect id="Rounded Rectangle 13" o:spid="_x0000_s1073" style="position:absolute;top:26161;width:8163;height:12744;visibility:visible;mso-wrap-style:square;v-text-anchor:middle" arcsize="10923f" o:gfxdata="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" fillcolor="#bcbcbc">
+                          <v:roundrect id="Rounded Rectangle 13" o:spid="_x0000_s1073" style="position:absolute;top:26161;width:8163;height:12744;visibility:visible;mso-wrap-style:square;v-text-anchor:middle" arcsize="10923f" o:gfxdata="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" fillcolor="#bcbcbc">
                             <v:fill color2="#ededed" rotate="t" angle="180" colors="0 #bcbcbc;22938f #d0d0d0;1 #ededed" focus="100%" type="gradient"/>
                             <v:shadow on="t" color="black" opacity="24903f" origin=",.5" offset="0,.55556mm"/>
                             <v:textbox>
@@ -10272,7 +10631,7 @@
                               </w:txbxContent>
                             </v:textbox>
                           </v:roundrect>
-                          <v:roundrect id="Rounded Rectangle 14" o:spid="_x0000_s1074" style="position:absolute;top:40492;width:8843;height:16854;visibility:visible;mso-wrap-style:square;v-text-anchor:middle" arcsize="10923f" o:gfxdata="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" fillcolor="#bcbcbc">
+                          <v:roundrect id="Rounded Rectangle 14" o:spid="_x0000_s1074" style="position:absolute;top:40492;width:8843;height:16854;visibility:visible;mso-wrap-style:square;v-text-anchor:middle" arcsize="10923f" o:gfxdata="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" fillcolor="#bcbcbc">
                             <v:fill color2="#ededed" rotate="t" angle="180" colors="0 #bcbcbc;22938f #d0d0d0;1 #ededed" focus="100%" type="gradient"/>
                             <v:shadow on="t" color="black" opacity="24903f" origin=",.5" offset="0,.55556mm"/>
                             <v:textbox>
@@ -10303,8 +10662,8 @@
                             </v:textbox>
                           </v:roundrect>
                         </v:group>
-                        <v:group id="Group 15" o:spid="_x0000_s1075" style="position:absolute;left:9406;top:-21;width:85073;height:57368" coordorigin="-12691,-3164" coordsize="85072,57368" o:gfxdata="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">
-                          <v:shape id="Flowchart: Process 16" o:spid="_x0000_s1076" type="#_x0000_t109" style="position:absolute;left:8628;top:-3164;width:20288;height:12664;visibility:visible;mso-wrap-style:square;v-text-anchor:top" o:gfxdata="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" fillcolor="#a3c4ff" strokecolor="#4a7ebb">
+                        <v:group id="Group 15" o:spid="_x0000_s1075" style="position:absolute;left:9406;top:-21;width:85073;height:57368" coordorigin="-12691,-3164" coordsize="85072,57368" o:gfxdata="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">
+                          <v:shape id="Flowchart: Process 16" o:spid="_x0000_s1076" type="#_x0000_t109" style="position:absolute;left:8628;top:-3164;width:20288;height:12664;visibility:visible;mso-wrap-style:square;v-text-anchor:top" o:gfxdata="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" fillcolor="#a3c4ff" strokecolor="#4a7ebb">
                             <v:fill color2="#e5eeff" rotate="t" angle="180" colors="0 #a3c4ff;45875f #bfd5ff;1 #e5eeff" focus="100%" type="gradient"/>
                             <v:shadow on="t" color="black" opacity="24903f" origin=",.5" offset="0,.55556mm"/>
                             <v:textbox>
@@ -10325,6 +10684,14 @@
                                     </w:rPr>
                                     <w:t>Impacto 2:</w:t>
                                   </w:r>
+                                  <w:r>
+                                    <w:rPr>
+                                      <w:b/>
+                                      <w:bCs/>
+                                      <w:lang w:val="es-ES"/>
+                                    </w:rPr>
+                                    <w:t>aumento de participación del mercado</w:t>
+                                  </w:r>
                                 </w:p>
                                 <w:p>
                                   <w:pPr>
@@ -10336,7 +10703,7 @@
                               </w:txbxContent>
                             </v:textbox>
                           </v:shape>
-                          <v:shape id="Flowchart: Process 17" o:spid="_x0000_s1077" type="#_x0000_t109" style="position:absolute;left:29855;top:-3063;width:20288;height:12469;visibility:visible;mso-wrap-style:square;v-text-anchor:top" o:gfxdata="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" fillcolor="#a3c4ff" strokecolor="#4a7ebb">
+                          <v:shape id="Flowchart: Process 17" o:spid="_x0000_s1077" type="#_x0000_t109" style="position:absolute;left:29855;top:-3063;width:20288;height:12469;visibility:visible;mso-wrap-style:square;v-text-anchor:top" o:gfxdata="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" fillcolor="#a3c4ff" strokecolor="#4a7ebb">
                             <v:fill color2="#e5eeff" rotate="t" angle="180" colors="0 #a3c4ff;45875f #bfd5ff;1 #e5eeff" focus="100%" type="gradient"/>
                             <v:shadow on="t" color="black" opacity="24903f" origin=",.5" offset="0,.55556mm"/>
                             <v:textbox>
@@ -10357,11 +10724,19 @@
                                     </w:rPr>
                                     <w:t>Impacto 3:</w:t>
                                   </w:r>
+                                  <w:r>
+                                    <w:rPr>
+                                      <w:b/>
+                                      <w:bCs/>
+                                      <w:lang w:val="es-ES"/>
+                                    </w:rPr>
+                                    <w:t xml:space="preserve">aumento de la motivación de la mano de obra </w:t>
+                                  </w:r>
                                 </w:p>
                               </w:txbxContent>
                             </v:textbox>
                           </v:shape>
-                          <v:shape id="Flowchart: Process 18" o:spid="_x0000_s1078" type="#_x0000_t109" style="position:absolute;left:-6510;top:14149;width:72166;height:7093;visibility:visible;mso-wrap-style:square;v-text-anchor:top" o:gfxdata="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" fillcolor="#2c5d98" strokecolor="#385d8a" strokeweight="2pt">
+                          <v:shape id="Flowchart: Process 18" o:spid="_x0000_s1078" type="#_x0000_t109" style="position:absolute;left:-6510;top:14149;width:72166;height:7093;visibility:visible;mso-wrap-style:square;v-text-anchor:top" o:gfxdata="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" fillcolor="#2c5d98" strokecolor="#385d8a" strokeweight="2pt">
                             <v:fill color2="#3a7ccb" angle="180" colors="0 #2c5d98;52429f #3c7bc7;1 #3a7ccb" focus="100%" type="gradient">
                               <o:fill v:ext="view" type="gradientUnscaled"/>
                             </v:fill>
@@ -10394,11 +10769,20 @@
                                     </w:rPr>
                                     <w:t xml:space="preserve">: </w:t>
                                   </w:r>
+                                  <w:r>
+                                    <w:rPr>
+                                      <w:b/>
+                                      <w:bCs/>
+                                      <w:color w:val="FFFFFF" w:themeColor="background1"/>
+                                      <w:lang w:val="es-ES"/>
+                                    </w:rPr>
+                                    <w:t xml:space="preserve"> que toda clase de personas puedan adquirir un producto, de comida  Y tener  tiendas y restaurantes del sector con productos de toda clase de precios , tiendas y restaurantes  poco reconocidos. </w:t>
+                                  </w:r>
                                 </w:p>
                               </w:txbxContent>
                             </v:textbox>
                           </v:shape>
-                          <v:shape id="Flowchart: Process 19" o:spid="_x0000_s1079" type="#_x0000_t109" style="position:absolute;left:3805;top:37891;width:15631;height:16312;visibility:visible;mso-wrap-style:square;v-text-anchor:top" o:gfxdata="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" fillcolor="#c6d9f1" strokecolor="#4a7ebb">
+                          <v:shape id="Flowchart: Process 19" o:spid="_x0000_s1079" type="#_x0000_t109" style="position:absolute;left:3805;top:37891;width:15631;height:16312;visibility:visible;mso-wrap-style:square;v-text-anchor:top" o:gfxdata="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" fillcolor="#c6d9f1" strokecolor="#4a7ebb">
                             <v:shadow on="t" color="black" opacity="24903f" origin=",.5" offset="0,.55556mm"/>
                             <v:textbox>
                               <w:txbxContent>
@@ -10426,11 +10810,19 @@
                                     </w:rPr>
                                     <w:t xml:space="preserve"> 1.b:</w:t>
                                   </w:r>
+                                  <w:r>
+                                    <w:rPr>
+                                      <w:b/>
+                                      <w:bCs/>
+                                      <w:lang w:val="es-ES"/>
+                                    </w:rPr>
+                                    <w:t xml:space="preserve"> personal con aptitud de servicio </w:t>
+                                  </w:r>
                                 </w:p>
                               </w:txbxContent>
                             </v:textbox>
                           </v:shape>
-                          <v:shape id="Flowchart: Process 20" o:spid="_x0000_s1080" type="#_x0000_t109" style="position:absolute;left:-10533;top:-3143;width:18129;height:13646;visibility:visible;mso-wrap-style:square;v-text-anchor:top" o:gfxdata="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" fillcolor="#a3c4ff" strokecolor="#4a7ebb">
+                          <v:shape id="Flowchart: Process 20" o:spid="_x0000_s1080" type="#_x0000_t109" style="position:absolute;left:-10533;top:-3143;width:18129;height:13646;visibility:visible;mso-wrap-style:square;v-text-anchor:top" o:gfxdata="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" fillcolor="#a3c4ff" strokecolor="#4a7ebb">
                             <v:fill color2="#e5eeff" rotate="t" angle="180" colors="0 #a3c4ff;45875f #bfd5ff;1 #e5eeff" focus="100%" type="gradient"/>
                             <v:shadow on="t" color="black" opacity="24903f" origin=",.5" offset="0,.55556mm"/>
                             <v:textbox>
@@ -10451,11 +10843,19 @@
                                     </w:rPr>
                                     <w:t xml:space="preserve">Impacto 1: </w:t>
                                   </w:r>
+                                  <w:r>
+                                    <w:rPr>
+                                      <w:b/>
+                                      <w:bCs/>
+                                      <w:lang w:val="es-ES"/>
+                                    </w:rPr>
+                                    <w:t xml:space="preserve">aumento de las compras hechas por los clientes </w:t>
+                                  </w:r>
                                 </w:p>
                               </w:txbxContent>
                             </v:textbox>
                           </v:shape>
-                          <v:shape id="Flowchart: Process 21" o:spid="_x0000_s1081" type="#_x0000_t109" style="position:absolute;left:51625;top:-2969;width:20288;height:12469;visibility:visible;mso-wrap-style:square;v-text-anchor:top" o:gfxdata="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" fillcolor="#a3c4ff" strokecolor="#4a7ebb">
+                          <v:shape id="Flowchart: Process 21" o:spid="_x0000_s1081" type="#_x0000_t109" style="position:absolute;left:51625;top:-2969;width:20288;height:12469;visibility:visible;mso-wrap-style:square;v-text-anchor:top" o:gfxdata="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" fillcolor="#a3c4ff" strokecolor="#4a7ebb">
                             <v:fill color2="#e5eeff" rotate="t" angle="180" colors="0 #a3c4ff;45875f #bfd5ff;1 #e5eeff" focus="100%" type="gradient"/>
                             <v:shadow on="t" color="black" opacity="24903f" origin=",.5" offset="0,.55556mm"/>
                             <v:textbox>
@@ -10476,11 +10876,21 @@
                                     </w:rPr>
                                     <w:t>Impacto 4:</w:t>
                                   </w:r>
+                                  <w:r>
+                                    <w:rPr>
+                                      <w:b/>
+                                      <w:bCs/>
+                                      <w:lang w:val="es-ES"/>
+                                    </w:rPr>
+                                    <w:t xml:space="preserve">mejoramiento de una imagen corporativa </w:t>
+                                  </w:r>
+                                  <w:bookmarkStart w:id="2" w:name="_GoBack"/>
+                                  <w:bookmarkEnd w:id="2"/>
                                 </w:p>
                               </w:txbxContent>
                             </v:textbox>
                           </v:shape>
-                          <v:shape id="Flowchart: Process 22" o:spid="_x0000_s1082" type="#_x0000_t109" style="position:absolute;left:-12691;top:24052;width:26670;height:10980;visibility:visible;mso-wrap-style:square;v-text-anchor:top" o:gfxdata="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" fillcolor="#558ed5" strokecolor="#4a7ebb">
+                          <v:shape id="Flowchart: Process 22" o:spid="_x0000_s1082" type="#_x0000_t109" style="position:absolute;left:-12691;top:24052;width:26670;height:10980;visibility:visible;mso-wrap-style:square;v-text-anchor:top" o:gfxdata="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" fillcolor="#558ed5" strokecolor="#4a7ebb">
                             <v:shadow on="t" color="black" opacity="24903f" origin=",.5" offset="0,.55556mm"/>
                             <v:textbox>
                               <w:txbxContent>
@@ -10508,11 +10918,19 @@
                                     </w:rPr>
                                     <w:t xml:space="preserve"> 1: </w:t>
                                   </w:r>
+                                  <w:r>
+                                    <w:rPr>
+                                      <w:b/>
+                                      <w:bCs/>
+                                      <w:lang w:val="es-ES"/>
+                                    </w:rPr>
+                                    <w:t xml:space="preserve">exelente servicio posventa </w:t>
+                                  </w:r>
                                 </w:p>
                               </w:txbxContent>
                             </v:textbox>
                           </v:shape>
-                          <v:shape id="Flowchart: Process 23" o:spid="_x0000_s1083" type="#_x0000_t109" style="position:absolute;left:45710;top:23781;width:26671;height:10980;visibility:visible;mso-wrap-style:square;v-text-anchor:top" o:gfxdata="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" fillcolor="#558ed5" strokecolor="#4a7ebb">
+                          <v:shape id="Flowchart: Process 23" o:spid="_x0000_s1083" type="#_x0000_t109" style="position:absolute;left:45710;top:23781;width:26671;height:10980;visibility:visible;mso-wrap-style:square;v-text-anchor:top" o:gfxdata="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" fillcolor="#558ed5" strokecolor="#4a7ebb">
                             <v:shadow on="t" color="black" opacity="24903f" origin=",.5" offset="0,.55556mm"/>
                             <v:textbox>
                               <w:txbxContent>
@@ -10540,11 +10958,19 @@
                                     </w:rPr>
                                     <w:t xml:space="preserve"> 3:</w:t>
                                   </w:r>
+                                  <w:r>
+                                    <w:rPr>
+                                      <w:b/>
+                                      <w:bCs/>
+                                      <w:lang w:val="es-ES"/>
+                                    </w:rPr>
+                                    <w:t xml:space="preserve"> disminuir precios de productos y servicios </w:t>
+                                  </w:r>
                                 </w:p>
                               </w:txbxContent>
                             </v:textbox>
                           </v:shape>
-                          <v:shape id="Flowchart: Process 24" o:spid="_x0000_s1084" type="#_x0000_t109" style="position:absolute;left:20780;top:37891;width:20093;height:16312;visibility:visible;mso-wrap-style:square;v-text-anchor:top" o:gfxdata="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" fillcolor="#c6d9f1" strokecolor="#4a7ebb">
+                          <v:shape id="Flowchart: Process 24" o:spid="_x0000_s1084" type="#_x0000_t109" style="position:absolute;left:20780;top:37891;width:20093;height:16312;visibility:visible;mso-wrap-style:square;v-text-anchor:top" o:gfxdata="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" fillcolor="#c6d9f1" strokecolor="#4a7ebb">
                             <v:shadow on="t" color="black" opacity="24903f" origin=",.5" offset="0,.55556mm"/>
                             <v:textbox>
                               <w:txbxContent>
@@ -10572,11 +10998,19 @@
                                     </w:rPr>
                                     <w:t xml:space="preserve"> 2.a:</w:t>
                                   </w:r>
+                                  <w:r>
+                                    <w:rPr>
+                                      <w:b/>
+                                      <w:bCs/>
+                                      <w:lang w:val="es-ES"/>
+                                    </w:rPr>
+                                    <w:t xml:space="preserve"> buena comida a excelente precio exequible, para toda clase de personas  </w:t>
+                                  </w:r>
                                 </w:p>
                               </w:txbxContent>
                             </v:textbox>
                           </v:shape>
-                          <v:shape id="Flowchart: Process 25" o:spid="_x0000_s1085" type="#_x0000_t109" style="position:absolute;left:16171;top:23781;width:26671;height:10980;visibility:visible;mso-wrap-style:square;v-text-anchor:top" o:gfxdata="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" fillcolor="#558ed5" strokecolor="#4a7ebb">
+                          <v:shape id="Flowchart: Process 25" o:spid="_x0000_s1085" type="#_x0000_t109" style="position:absolute;left:16171;top:23781;width:26671;height:10980;visibility:visible;mso-wrap-style:square;v-text-anchor:top" o:gfxdata="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" fillcolor="#558ed5" strokecolor="#4a7ebb">
                             <v:shadow on="t" color="black" opacity="24903f" origin=",.5" offset="0,.55556mm"/>
                             <v:textbox>
                               <w:txbxContent>
@@ -10604,11 +11038,19 @@
                                     </w:rPr>
                                     <w:t xml:space="preserve"> 2:</w:t>
                                   </w:r>
+                                  <w:r>
+                                    <w:rPr>
+                                      <w:b/>
+                                      <w:bCs/>
+                                      <w:lang w:val="es-ES"/>
+                                    </w:rPr>
+                                    <w:t xml:space="preserve">mejoramiento de calidad y servicio de los productos  y servicios </w:t>
+                                  </w:r>
                                 </w:p>
                               </w:txbxContent>
                             </v:textbox>
                           </v:shape>
-                          <v:shape id="Flowchart: Process 26" o:spid="_x0000_s1086" type="#_x0000_t109" style="position:absolute;left:-12691;top:37891;width:15396;height:16312;visibility:visible;mso-wrap-style:square;v-text-anchor:top" o:gfxdata="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" fillcolor="#c6d9f1" strokecolor="#4a7ebb">
+                          <v:shape id="Flowchart: Process 26" o:spid="_x0000_s1086" type="#_x0000_t109" style="position:absolute;left:-12691;top:37891;width:15396;height:16312;visibility:visible;mso-wrap-style:square;v-text-anchor:top" o:gfxdata="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" fillcolor="#c6d9f1" strokecolor="#4a7ebb">
                             <v:shadow on="t" color="black" opacity="24903f" origin=",.5" offset="0,.55556mm"/>
                             <v:textbox>
                               <w:txbxContent>
@@ -10636,11 +11078,19 @@
                                     </w:rPr>
                                     <w:t>1.a:</w:t>
                                   </w:r>
+                                  <w:r>
+                                    <w:rPr>
+                                      <w:b/>
+                                      <w:bCs/>
+                                      <w:lang w:val="es-ES"/>
+                                    </w:rPr>
+                                    <w:t>personal capacitado y evaluado para dar servicio</w:t>
+                                  </w:r>
                                 </w:p>
                               </w:txbxContent>
                             </v:textbox>
                           </v:shape>
-                          <v:shape id="Flowchart: Process 27" o:spid="_x0000_s1087" type="#_x0000_t109" style="position:absolute;left:45710;top:37349;width:26529;height:5105;visibility:visible;mso-wrap-style:square;v-text-anchor:middle" o:gfxdata="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" fillcolor="#c6d9f1" strokecolor="#4a7ebb">
+                          <v:shape id="Flowchart: Process 27" o:spid="_x0000_s1087" type="#_x0000_t109" style="position:absolute;left:45710;top:37349;width:26529;height:5105;visibility:visible;mso-wrap-style:square;v-text-anchor:middle" o:gfxdata="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" fillcolor="#c6d9f1" strokecolor="#4a7ebb">
                             <v:shadow on="t" color="black" opacity="24903f" origin=",.5" offset="0,.55556mm"/>
                             <v:textbox>
                               <w:txbxContent>
@@ -10668,67 +11118,75 @@
                                     </w:rPr>
                                     <w:t xml:space="preserve"> 3.a: </w:t>
                                   </w:r>
+                                  <w:r>
+                                    <w:rPr>
+                                      <w:b/>
+                                      <w:bCs/>
+                                      <w:lang w:val="es-ES"/>
+                                    </w:rPr>
+                                    <w:t xml:space="preserve">mejoramiento de la productividad </w:t>
+                                  </w:r>
                                 </w:p>
                               </w:txbxContent>
                             </v:textbox>
                           </v:shape>
                         </v:group>
                       </v:group>
-                      <v:shape id="Curved Connector 160" o:spid="_x0000_s1088" type="#_x0000_t34" style="position:absolute;left:18494;top:36786;width:2859;height:5637;rotation:90;flip:x y;visibility:visible;mso-wrap-style:square" o:connectortype="elbow" o:gfxdata="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" strokecolor="windowText" strokeweight="2pt">
+                      <v:shape id="Curved Connector 160" o:spid="_x0000_s1088" type="#_x0000_t34" style="position:absolute;left:18494;top:36786;width:2859;height:5637;rotation:90;flip:x y;visibility:visible;mso-wrap-style:square" o:connectortype="elbow" o:gfxdata="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" strokecolor="windowText" strokeweight="2pt">
                         <v:stroke endarrow="open"/>
                         <v:shadow on="t" color="black" opacity="24903f" origin=",.5" offset="0,.55556mm"/>
                       </v:shape>
-                      <v:shape id="Curved Connector 161" o:spid="_x0000_s1089" type="#_x0000_t34" style="position:absolute;left:26801;top:34116;width:2859;height:10977;rotation:90;flip:y;visibility:visible;mso-wrap-style:square" o:connectortype="elbow" o:gfxdata="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" strokecolor="windowText" strokeweight="2pt">
+                      <v:shape id="Curved Connector 161" o:spid="_x0000_s1089" type="#_x0000_t34" style="position:absolute;left:26801;top:34116;width:2859;height:10977;rotation:90;flip:y;visibility:visible;mso-wrap-style:square" o:connectortype="elbow" o:gfxdata="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" strokecolor="windowText" strokeweight="2pt">
                         <v:stroke endarrow="open"/>
                         <v:shadow on="t" color="black" opacity="24903f" origin=",.5" offset="0,.55556mm"/>
                       </v:shape>
-                      <v:shape id="Curved Connector 162" o:spid="_x0000_s1090" type="#_x0000_t34" style="position:absolute;left:50700;top:38810;width:3129;height:1320;rotation:90;flip:y;visibility:visible;mso-wrap-style:square" o:connectortype="elbow" o:gfxdata="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" strokecolor="windowText" strokeweight="2pt">
+                      <v:shape id="Curved Connector 162" o:spid="_x0000_s1090" type="#_x0000_t34" style="position:absolute;left:50700;top:38810;width:3129;height:1320;rotation:90;flip:y;visibility:visible;mso-wrap-style:square" o:connectortype="elbow" o:gfxdata="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" strokecolor="windowText" strokeweight="2pt">
                         <v:stroke endarrow="open"/>
                         <v:shadow on="t" color="black" opacity="24903f" origin=",.5" offset="0,.55556mm"/>
                       </v:shape>
-                      <v:shape id="Curved Connector 163" o:spid="_x0000_s1091" type="#_x0000_t34" style="position:absolute;left:67807;top:32415;width:1;height:16550;rotation:180;flip:x;visibility:visible;mso-wrap-style:square" o:connectortype="elbow" o:gfxdata="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" adj="-37837241" strokecolor="windowText" strokeweight="2pt">
+                      <v:shape id="Curved Connector 163" o:spid="_x0000_s1091" type="#_x0000_t34" style="position:absolute;left:67807;top:32415;width:1;height:16550;rotation:180;flip:x;visibility:visible;mso-wrap-style:square" o:connectortype="elbow" o:gfxdata="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" adj="-37837241" strokecolor="windowText" strokeweight="2pt">
                         <v:stroke endarrow="open"/>
                         <v:shadow on="t" color="black" opacity="24903f" origin=",.5" offset="0,.55556mm"/>
                       </v:shape>
-                      <v:shape id="Curved Connector 164" o:spid="_x0000_s1092" type="#_x0000_t34" style="position:absolute;left:79814;top:39163;width:2587;height:71;rotation:90;flip:x y;visibility:visible;mso-wrap-style:square" o:connectortype="elbow" o:gfxdata="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" strokecolor="windowText" strokeweight="2pt">
+                      <v:shape id="Curved Connector 164" o:spid="_x0000_s1092" type="#_x0000_t34" style="position:absolute;left:79814;top:39163;width:2587;height:71;rotation:90;flip:x y;visibility:visible;mso-wrap-style:square" o:connectortype="elbow" o:gfxdata="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" strokecolor="windowText" strokeweight="2pt">
                         <v:stroke endarrow="open"/>
                         <v:shadow on="t" color="black" opacity="24903f" origin=",.5" offset="0,.55556mm"/>
                       </v:shape>
-                      <v:shape id="Curved Connector 165" o:spid="_x0000_s1093" type="#_x0000_t34" style="position:absolute;left:94167;top:32415;width:312;height:22557;flip:y;visibility:visible;mso-wrap-style:square" o:connectortype="elbow" o:gfxdata="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" adj="109166" strokecolor="windowText" strokeweight="2pt">
+                      <v:shape id="Curved Connector 165" o:spid="_x0000_s1093" type="#_x0000_t34" style="position:absolute;left:94167;top:32415;width:312;height:22557;flip:y;visibility:visible;mso-wrap-style:square" o:connectortype="elbow" o:gfxdata="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" adj="109166" strokecolor="windowText" strokeweight="2pt">
                         <v:stroke endarrow="open"/>
                         <v:shadow on="t" color="black" opacity="24903f" origin=",.5" offset="0,.55556mm"/>
                       </v:shape>
                     </v:group>
-                    <v:shape id="Curved Connector 166" o:spid="_x0000_s1094" type="#_x0000_t34" style="position:absolute;left:35801;top:11326;width:2811;height:28929;rotation:90;flip:x y;visibility:visible;mso-wrap-style:square" o:connectortype="elbow" o:gfxdata="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" strokecolor="windowText" strokeweight="2pt">
+                    <v:shape id="Curved Connector 166" o:spid="_x0000_s1094" type="#_x0000_t34" style="position:absolute;left:35801;top:11326;width:2811;height:28929;rotation:90;flip:x y;visibility:visible;mso-wrap-style:square" o:connectortype="elbow" o:gfxdata="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" strokecolor="windowText" strokeweight="2pt">
                       <v:stroke endarrow="open"/>
                       <v:shadow on="t" color="black" opacity="24903f" origin=",.5" offset="0,.55556mm"/>
                     </v:shape>
-                    <v:shape id="Curved Connector 167" o:spid="_x0000_s1095" type="#_x0000_t34" style="position:absolute;left:50368;top:25622;width:2540;height:66;rotation:90;flip:x y;visibility:visible;mso-wrap-style:square" o:connectortype="elbow" o:gfxdata="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" strokecolor="windowText" strokeweight="2pt">
+                    <v:shape id="Curved Connector 167" o:spid="_x0000_s1095" type="#_x0000_t34" style="position:absolute;left:50368;top:25622;width:2540;height:66;rotation:90;flip:x y;visibility:visible;mso-wrap-style:square" o:connectortype="elbow" o:gfxdata="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" strokecolor="windowText" strokeweight="2pt">
                       <v:stroke endarrow="open"/>
                       <v:shadow on="t" color="black" opacity="24903f" origin=",.5" offset="0,.55556mm"/>
                     </v:shape>
-                    <v:shape id="Curved Connector 168" o:spid="_x0000_s1096" type="#_x0000_t34" style="position:absolute;left:65137;top:10919;width:2540;height:29472;rotation:90;flip:y;visibility:visible;mso-wrap-style:square" o:connectortype="elbow" o:gfxdata="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" strokecolor="windowText" strokeweight="2pt">
+                    <v:shape id="Curved Connector 168" o:spid="_x0000_s1096" type="#_x0000_t34" style="position:absolute;left:65137;top:10919;width:2540;height:29472;rotation:90;flip:y;visibility:visible;mso-wrap-style:square" o:connectortype="elbow" o:gfxdata="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" strokecolor="windowText" strokeweight="2pt">
                       <v:stroke endarrow="open"/>
                       <v:shadow on="t" color="black" opacity="24903f" origin=",.5" offset="0,.55556mm"/>
                     </v:shape>
-                    <v:shape id="Curved Connector 169" o:spid="_x0000_s1097" type="#_x0000_t35" style="position:absolute;left:15587;top:13646;width:5042;height:7193;rotation:180;flip:x;visibility:visible;mso-wrap-style:square" o:connectortype="elbow" o:gfxdata="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" adj="-9992,16125" strokecolor="windowText" strokeweight="2pt">
+                    <v:shape id="Curved Connector 169" o:spid="_x0000_s1097" type="#_x0000_t35" style="position:absolute;left:15587;top:13646;width:5042;height:7193;rotation:180;flip:x;visibility:visible;mso-wrap-style:square" o:connectortype="elbow" o:gfxdata="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" adj="-9992,16125" strokecolor="windowText" strokeweight="2pt">
                       <v:stroke endarrow="open"/>
                       <v:shadow on="t" color="black" opacity="24903f" origin=",.5" offset="0,.55556mm"/>
                     </v:shape>
-                    <v:shape id="Curved Connector 170" o:spid="_x0000_s1098" type="#_x0000_t34" style="position:absolute;left:43946;top:9567;width:4650;height:10801;rotation:90;flip:y;visibility:visible;mso-wrap-style:square" o:connectortype="elbow" o:gfxdata="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" strokecolor="windowText" strokeweight="2pt">
+                    <v:shape id="Curved Connector 170" o:spid="_x0000_s1098" type="#_x0000_t34" style="position:absolute;left:43946;top:9567;width:4650;height:10801;rotation:90;flip:y;visibility:visible;mso-wrap-style:square" o:connectortype="elbow" o:gfxdata="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" strokecolor="windowText" strokeweight="2pt">
                       <v:stroke endarrow="open"/>
                       <v:shadow on="t" color="black" opacity="24903f" origin=",.5" offset="0,.55556mm"/>
                     </v:shape>
-                    <v:shape id="Curved Connector 171" o:spid="_x0000_s1099" type="#_x0000_t34" style="position:absolute;left:54512;top:9709;width:4743;height:10426;rotation:90;flip:x y;visibility:visible;mso-wrap-style:square" o:connectortype="elbow" o:gfxdata="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" strokecolor="windowText" strokeweight="2pt">
+                    <v:shape id="Curved Connector 171" o:spid="_x0000_s1099" type="#_x0000_t34" style="position:absolute;left:54512;top:9709;width:4743;height:10426;rotation:90;flip:x y;visibility:visible;mso-wrap-style:square" o:connectortype="elbow" o:gfxdata="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" strokecolor="windowText" strokeweight="2pt">
                       <v:stroke endarrow="open"/>
                       <v:shadow on="t" color="black" opacity="24903f" origin=",.5" offset="0,.55556mm"/>
                     </v:shape>
-                    <v:shape id="Curved Connector 172" o:spid="_x0000_s1100" type="#_x0000_t35" style="position:absolute;left:83867;top:12643;width:3887;height:8196;flip:x y;visibility:visible;mso-wrap-style:square" o:connectortype="elbow" o:gfxdata="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" adj="-12959,15473" strokecolor="windowText" strokeweight="2pt">
+                    <v:shape id="Curved Connector 172" o:spid="_x0000_s1100" type="#_x0000_t35" style="position:absolute;left:83867;top:12643;width:3887;height:8196;flip:x y;visibility:visible;mso-wrap-style:square" o:connectortype="elbow" o:gfxdata="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" adj="-12959,15473" strokecolor="windowText" strokeweight="2pt">
                       <v:stroke endarrow="open"/>
                       <v:shadow on="t" color="black" opacity="24903f" origin=",.5" offset="0,.55556mm"/>
                     </v:shape>
                   </v:group>
-                  <v:shape id="Flowchart: Process 42" o:spid="_x0000_s1101" type="#_x0000_t109" style="position:absolute;left:69245;top:56511;width:26920;height:5102;visibility:visible;mso-wrap-style:square;v-text-anchor:middle" o:gfxdata="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" fillcolor="#c6d9f1" strokecolor="#4a7ebb">
+                  <v:shape id="Flowchart: Process 42" o:spid="_x0000_s1101" type="#_x0000_t109" style="position:absolute;left:69245;top:56511;width:26920;height:5102;visibility:visible;mso-wrap-style:square;v-text-anchor:middle" o:gfxdata="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" fillcolor="#c6d9f1" strokecolor="#4a7ebb">
                     <v:shadow on="t" color="black" opacity="24903f" origin=",.5" offset="0,.55556mm"/>
                     <v:textbox>
                       <w:txbxContent>
@@ -10756,11 +11214,19 @@
                             </w:rPr>
                             <w:t xml:space="preserve"> 3.c:</w:t>
                           </w:r>
+                          <w:r>
+                            <w:rPr>
+                              <w:b/>
+                              <w:bCs/>
+                              <w:lang w:val="es-ES"/>
+                            </w:rPr>
+                            <w:t xml:space="preserve">negosiaciones con provedores </w:t>
+                          </w:r>
                         </w:p>
                       </w:txbxContent>
                     </v:textbox>
                   </v:shape>
-                  <v:shape id="Flowchart: Process 43" o:spid="_x0000_s1102" type="#_x0000_t109" style="position:absolute;left:69245;top:50057;width:26757;height:5101;visibility:visible;mso-wrap-style:square;v-text-anchor:top" o:gfxdata="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" fillcolor="#c6d9f1" strokecolor="#4a7ebb">
+                  <v:shape id="Flowchart: Process 43" o:spid="_x0000_s1102" type="#_x0000_t109" style="position:absolute;left:69245;top:50057;width:26757;height:5101;visibility:visible;mso-wrap-style:square;v-text-anchor:top" o:gfxdata="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" fillcolor="#c6d9f1" strokecolor="#4a7ebb">
                     <v:shadow on="t" color="black" opacity="24903f" origin=",.5" offset="0,.55556mm"/>
                     <v:textbox>
                       <w:txbxContent>
@@ -10788,12 +11254,20 @@
                             </w:rPr>
                             <w:t xml:space="preserve"> 3.b:</w:t>
                           </w:r>
+                          <w:r>
+                            <w:rPr>
+                              <w:b/>
+                              <w:bCs/>
+                              <w:lang w:val="es-ES"/>
+                            </w:rPr>
+                            <w:t xml:space="preserve">aumento de ventas en el mercado </w:t>
+                          </w:r>
                         </w:p>
                       </w:txbxContent>
                     </v:textbox>
                   </v:shape>
                 </v:group>
-                <v:shape id="Flowchart: Alternate Process 44" o:spid="_x0000_s1103" type="#_x0000_t176" style="position:absolute;top:-381;width:93154;height:4207;visibility:visible;mso-wrap-style:square;v-text-anchor:middle" o:gfxdata="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" fillcolor="#bcbcbc">
+                <v:shape id="Flowchart: Alternate Process 44" o:spid="_x0000_s1103" type="#_x0000_t176" style="position:absolute;top:-381;width:93154;height:4207;visibility:visible;mso-wrap-style:square;v-text-anchor:middle" o:gfxdata="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" fillcolor="#bcbcbc">
                   <v:fill color2="#ededed" rotate="t" angle="180" colors="0 #bcbcbc;22938f #d0d0d0;1 #ededed" focus="100%" type="gradient"/>
                   <v:shadow on="t" color="black" opacity="24903f" origin=",.5" offset="0,.55556mm"/>
                   <v:textbox>
@@ -10872,7 +11346,7 @@
 </file>
 
 <file path=word/endnotes.xml><?xml version="1.0" encoding="utf-8"?>
-<w:endnotes xmlns:wpc="http://schemas.microsoft.com/office/word/2010/wordprocessingCanvas" xmlns:cx="http://schemas.microsoft.com/office/drawing/2014/chartex" xmlns:mc="http://schemas.openxmlformats.org/markup-compatibility/2006" xmlns:o="urn:schemas-microsoft-com:office:office" xmlns:r="http://schemas.openxmlformats.org/officeDocument/2006/relationships" xmlns:m="http://schemas.openxmlformats.org/officeDocument/2006/math" xmlns:v="urn:schemas-microsoft-com:vml" xmlns:wp14="http://schemas.microsoft.com/office/word/2010/wordprocessingDrawing" xmlns:wp="http://schemas.openxmlformats.org/drawingml/2006/wordprocessingDrawing" xmlns:w10="urn:schemas-microsoft-com:office:word" xmlns:w="http://schemas.openxmlformats.org/wordprocessingml/2006/main" xmlns:w14="http://schemas.microsoft.com/office/word/2010/wordml" xmlns:w15="http://schemas.microsoft.com/office/word/2012/wordml" xmlns:w16se="http://schemas.microsoft.com/office/word/2015/wordml/symex" xmlns:wpg="http://schemas.microsoft.com/office/word/2010/wordprocessingGroup" xmlns:wpi="http://schemas.microsoft.com/office/word/2010/wordprocessingInk" xmlns:wne="http://schemas.microsoft.com/office/word/2006/wordml" xmlns:wps="http://schemas.microsoft.com/office/word/2010/wordprocessingShape" mc:Ignorable="w14 w15 w16se wp14">
+<w:endnotes xmlns:wpc="http://schemas.microsoft.com/office/word/2010/wordprocessingCanvas" xmlns:mc="http://schemas.openxmlformats.org/markup-compatibility/2006" xmlns:o="urn:schemas-microsoft-com:office:office" xmlns:r="http://schemas.openxmlformats.org/officeDocument/2006/relationships" xmlns:m="http://schemas.openxmlformats.org/officeDocument/2006/math" xmlns:v="urn:schemas-microsoft-com:vml" xmlns:wp14="http://schemas.microsoft.com/office/word/2010/wordprocessingDrawing" xmlns:wp="http://schemas.openxmlformats.org/drawingml/2006/wordprocessingDrawing" xmlns:w10="urn:schemas-microsoft-com:office:word" xmlns:w="http://schemas.openxmlformats.org/wordprocessingml/2006/main" xmlns:w14="http://schemas.microsoft.com/office/word/2010/wordml" xmlns:w15="http://schemas.microsoft.com/office/word/2012/wordml" xmlns:wpg="http://schemas.microsoft.com/office/word/2010/wordprocessingGroup" xmlns:wpi="http://schemas.microsoft.com/office/word/2010/wordprocessingInk" xmlns:wne="http://schemas.microsoft.com/office/word/2006/wordml" xmlns:wps="http://schemas.microsoft.com/office/word/2010/wordprocessingShape" mc:Ignorable="w14 w15 wp14">
   <w:endnote w:type="separator" w:id="-1">
     <w:p>
       <w:pPr>
@@ -10897,7 +11371,7 @@
 </file>
 
 <file path=word/footer1.xml><?xml version="1.0" encoding="utf-8"?>
-<w:ftr xmlns:wpc="http://schemas.microsoft.com/office/word/2010/wordprocessingCanvas" xmlns:cx="http://schemas.microsoft.com/office/drawing/2014/chartex" xmlns:mc="http://schemas.openxmlformats.org/markup-compatibility/2006" xmlns:o="urn:schemas-microsoft-com:office:office" xmlns:r="http://schemas.openxmlformats.org/officeDocument/2006/relationships" xmlns:m="http://schemas.openxmlformats.org/officeDocument/2006/math" xmlns:v="urn:schemas-microsoft-com:vml" xmlns:wp14="http://schemas.microsoft.com/office/word/2010/wordprocessingDrawing" xmlns:wp="http://schemas.openxmlformats.org/drawingml/2006/wordprocessingDrawing" xmlns:w10="urn:schemas-microsoft-com:office:word" xmlns:w="http://schemas.openxmlformats.org/wordprocessingml/2006/main" xmlns:w14="http://schemas.microsoft.com/office/word/2010/wordml" xmlns:w15="http://schemas.microsoft.com/office/word/2012/wordml" xmlns:w16se="http://schemas.microsoft.com/office/word/2015/wordml/symex" xmlns:wpg="http://schemas.microsoft.com/office/word/2010/wordprocessingGroup" xmlns:wpi="http://schemas.microsoft.com/office/word/2010/wordprocessingInk" xmlns:wne="http://schemas.microsoft.com/office/word/2006/wordml" xmlns:wps="http://schemas.microsoft.com/office/word/2010/wordprocessingShape" mc:Ignorable="w14 w15 w16se wp14">
+<w:ftr xmlns:wpc="http://schemas.microsoft.com/office/word/2010/wordprocessingCanvas" xmlns:mc="http://schemas.openxmlformats.org/markup-compatibility/2006" xmlns:o="urn:schemas-microsoft-com:office:office" xmlns:r="http://schemas.openxmlformats.org/officeDocument/2006/relationships" xmlns:m="http://schemas.openxmlformats.org/officeDocument/2006/math" xmlns:v="urn:schemas-microsoft-com:vml" xmlns:wp14="http://schemas.microsoft.com/office/word/2010/wordprocessingDrawing" xmlns:wp="http://schemas.openxmlformats.org/drawingml/2006/wordprocessingDrawing" xmlns:w10="urn:schemas-microsoft-com:office:word" xmlns:w="http://schemas.openxmlformats.org/wordprocessingml/2006/main" xmlns:w14="http://schemas.microsoft.com/office/word/2010/wordml" xmlns:w15="http://schemas.microsoft.com/office/word/2012/wordml" xmlns:wpg="http://schemas.microsoft.com/office/word/2010/wordprocessingGroup" xmlns:wpi="http://schemas.microsoft.com/office/word/2010/wordprocessingInk" xmlns:wne="http://schemas.microsoft.com/office/word/2006/wordml" xmlns:wps="http://schemas.microsoft.com/office/word/2010/wordprocessingShape" mc:Ignorable="w14 w15 wp14">
   <w:sdt>
     <w:sdtPr>
       <w:rPr>
@@ -10979,7 +11453,7 @@
                 <w:noProof/>
                 <w:lang w:val="es-CR"/>
               </w:rPr>
-              <w:t>2</w:t>
+              <w:t>1</w:t>
             </w:r>
             <w:r>
               <w:rPr>
@@ -11070,7 +11544,7 @@
 </file>
 
 <file path=word/footnotes.xml><?xml version="1.0" encoding="utf-8"?>
-<w:footnotes xmlns:wpc="http://schemas.microsoft.com/office/word/2010/wordprocessingCanvas" xmlns:cx="http://schemas.microsoft.com/office/drawing/2014/chartex" xmlns:mc="http://schemas.openxmlformats.org/markup-compatibility/2006" xmlns:o="urn:schemas-microsoft-com:office:office" xmlns:r="http://schemas.openxmlformats.org/officeDocument/2006/relationships" xmlns:m="http://schemas.openxmlformats.org/officeDocument/2006/math" xmlns:v="urn:schemas-microsoft-com:vml" xmlns:wp14="http://schemas.microsoft.com/office/word/2010/wordprocessingDrawing" xmlns:wp="http://schemas.openxmlformats.org/drawingml/2006/wordprocessingDrawing" xmlns:w10="urn:schemas-microsoft-com:office:word" xmlns:w="http://schemas.openxmlformats.org/wordprocessingml/2006/main" xmlns:w14="http://schemas.microsoft.com/office/word/2010/wordml" xmlns:w15="http://schemas.microsoft.com/office/word/2012/wordml" xmlns:w16se="http://schemas.microsoft.com/office/word/2015/wordml/symex" xmlns:wpg="http://schemas.microsoft.com/office/word/2010/wordprocessingGroup" xmlns:wpi="http://schemas.microsoft.com/office/word/2010/wordprocessingInk" xmlns:wne="http://schemas.microsoft.com/office/word/2006/wordml" xmlns:wps="http://schemas.microsoft.com/office/word/2010/wordprocessingShape" mc:Ignorable="w14 w15 w16se wp14">
+<w:footnotes xmlns:wpc="http://schemas.microsoft.com/office/word/2010/wordprocessingCanvas" xmlns:mc="http://schemas.openxmlformats.org/markup-compatibility/2006" xmlns:o="urn:schemas-microsoft-com:office:office" xmlns:r="http://schemas.openxmlformats.org/officeDocument/2006/relationships" xmlns:m="http://schemas.openxmlformats.org/officeDocument/2006/math" xmlns:v="urn:schemas-microsoft-com:vml" xmlns:wp14="http://schemas.microsoft.com/office/word/2010/wordprocessingDrawing" xmlns:wp="http://schemas.openxmlformats.org/drawingml/2006/wordprocessingDrawing" xmlns:w10="urn:schemas-microsoft-com:office:word" xmlns:w="http://schemas.openxmlformats.org/wordprocessingml/2006/main" xmlns:w14="http://schemas.microsoft.com/office/word/2010/wordml" xmlns:w15="http://schemas.microsoft.com/office/word/2012/wordml" xmlns:wpg="http://schemas.microsoft.com/office/word/2010/wordprocessingGroup" xmlns:wpi="http://schemas.microsoft.com/office/word/2010/wordprocessingInk" xmlns:wne="http://schemas.microsoft.com/office/word/2006/wordml" xmlns:wps="http://schemas.microsoft.com/office/word/2010/wordprocessingShape" mc:Ignorable="w14 w15 wp14">
   <w:footnote w:type="separator" w:id="-1">
     <w:p>
       <w:pPr>
@@ -11095,7 +11569,7 @@
 </file>
 
 <file path=word/header1.xml><?xml version="1.0" encoding="utf-8"?>
-<w:hdr xmlns:wpc="http://schemas.microsoft.com/office/word/2010/wordprocessingCanvas" xmlns:cx="http://schemas.microsoft.com/office/drawing/2014/chartex" xmlns:mc="http://schemas.openxmlformats.org/markup-compatibility/2006" xmlns:o="urn:schemas-microsoft-com:office:office" xmlns:r="http://schemas.openxmlformats.org/officeDocument/2006/relationships" xmlns:m="http://schemas.openxmlformats.org/officeDocument/2006/math" xmlns:v="urn:schemas-microsoft-com:vml" xmlns:wp14="http://schemas.microsoft.com/office/word/2010/wordprocessingDrawing" xmlns:wp="http://schemas.openxmlformats.org/drawingml/2006/wordprocessingDrawing" xmlns:w10="urn:schemas-microsoft-com:office:word" xmlns:w="http://schemas.openxmlformats.org/wordprocessingml/2006/main" xmlns:w14="http://schemas.microsoft.com/office/word/2010/wordml" xmlns:w15="http://schemas.microsoft.com/office/word/2012/wordml" xmlns:w16se="http://schemas.microsoft.com/office/word/2015/wordml/symex" xmlns:wpg="http://schemas.microsoft.com/office/word/2010/wordprocessingGroup" xmlns:wpi="http://schemas.microsoft.com/office/word/2010/wordprocessingInk" xmlns:wne="http://schemas.microsoft.com/office/word/2006/wordml" xmlns:wps="http://schemas.microsoft.com/office/word/2010/wordprocessingShape" mc:Ignorable="w14 w15 w16se wp14">
+<w:hdr xmlns:wpc="http://schemas.microsoft.com/office/word/2010/wordprocessingCanvas" xmlns:mc="http://schemas.openxmlformats.org/markup-compatibility/2006" xmlns:o="urn:schemas-microsoft-com:office:office" xmlns:r="http://schemas.openxmlformats.org/officeDocument/2006/relationships" xmlns:m="http://schemas.openxmlformats.org/officeDocument/2006/math" xmlns:v="urn:schemas-microsoft-com:vml" xmlns:wp14="http://schemas.microsoft.com/office/word/2010/wordprocessingDrawing" xmlns:wp="http://schemas.openxmlformats.org/drawingml/2006/wordprocessingDrawing" xmlns:w10="urn:schemas-microsoft-com:office:word" xmlns:w="http://schemas.openxmlformats.org/wordprocessingml/2006/main" xmlns:w14="http://schemas.microsoft.com/office/word/2010/wordml" xmlns:w15="http://schemas.microsoft.com/office/word/2012/wordml" xmlns:wpg="http://schemas.microsoft.com/office/word/2010/wordprocessingGroup" xmlns:wpi="http://schemas.microsoft.com/office/word/2010/wordprocessingInk" xmlns:wne="http://schemas.microsoft.com/office/word/2006/wordml" xmlns:wps="http://schemas.microsoft.com/office/word/2010/wordprocessingShape" mc:Ignorable="w14 w15 wp14">
   <w:p>
     <w:pPr>
       <w:pStyle w:val="Encabezado"/>
@@ -11103,7 +11577,7 @@
     <w:r>
       <w:rPr>
         <w:noProof/>
-        <w:lang w:val="es-419" w:eastAsia="es-419"/>
+        <w:lang w:val="es-CO" w:eastAsia="es-CO"/>
       </w:rPr>
       <mc:AlternateContent>
         <mc:Choice Requires="wps">
@@ -11207,7 +11681,7 @@
     <w:r>
       <w:rPr>
         <w:noProof/>
-        <w:lang w:val="es-419" w:eastAsia="es-419"/>
+        <w:lang w:val="es-CO" w:eastAsia="es-CO"/>
       </w:rPr>
       <mc:AlternateContent>
         <mc:Choice Requires="wps">
@@ -11503,7 +11977,7 @@
 </file>
 
 <file path=word/numbering.xml><?xml version="1.0" encoding="utf-8"?>
-<w:numbering xmlns:wpc="http://schemas.microsoft.com/office/word/2010/wordprocessingCanvas" xmlns:cx="http://schemas.microsoft.com/office/drawing/2014/chartex" xmlns:mc="http://schemas.openxmlformats.org/markup-compatibility/2006" xmlns:o="urn:schemas-microsoft-com:office:office" xmlns:r="http://schemas.openxmlformats.org/officeDocument/2006/relationships" xmlns:m="http://schemas.openxmlformats.org/officeDocument/2006/math" xmlns:v="urn:schemas-microsoft-com:vml" xmlns:wp14="http://schemas.microsoft.com/office/word/2010/wordprocessingDrawing" xmlns:wp="http://schemas.openxmlformats.org/drawingml/2006/wordprocessingDrawing" xmlns:w10="urn:schemas-microsoft-com:office:word" xmlns:w="http://schemas.openxmlformats.org/wordprocessingml/2006/main" xmlns:w14="http://schemas.microsoft.com/office/word/2010/wordml" xmlns:w15="http://schemas.microsoft.com/office/word/2012/wordml" xmlns:w16se="http://schemas.microsoft.com/office/word/2015/wordml/symex" xmlns:wpg="http://schemas.microsoft.com/office/word/2010/wordprocessingGroup" xmlns:wpi="http://schemas.microsoft.com/office/word/2010/wordprocessingInk" xmlns:wne="http://schemas.microsoft.com/office/word/2006/wordml" xmlns:wps="http://schemas.microsoft.com/office/word/2010/wordprocessingShape" mc:Ignorable="w14 w15 w16se wp14">
+<w:numbering xmlns:wpc="http://schemas.microsoft.com/office/word/2010/wordprocessingCanvas" xmlns:mc="http://schemas.openxmlformats.org/markup-compatibility/2006" xmlns:o="urn:schemas-microsoft-com:office:office" xmlns:r="http://schemas.openxmlformats.org/officeDocument/2006/relationships" xmlns:m="http://schemas.openxmlformats.org/officeDocument/2006/math" xmlns:v="urn:schemas-microsoft-com:vml" xmlns:wp14="http://schemas.microsoft.com/office/word/2010/wordprocessingDrawing" xmlns:wp="http://schemas.openxmlformats.org/drawingml/2006/wordprocessingDrawing" xmlns:w10="urn:schemas-microsoft-com:office:word" xmlns:w="http://schemas.openxmlformats.org/wordprocessingml/2006/main" xmlns:w14="http://schemas.microsoft.com/office/word/2010/wordml" xmlns:w15="http://schemas.microsoft.com/office/word/2012/wordml" xmlns:wpg="http://schemas.microsoft.com/office/word/2010/wordprocessingGroup" xmlns:wpi="http://schemas.microsoft.com/office/word/2010/wordprocessingInk" xmlns:wne="http://schemas.microsoft.com/office/word/2006/wordml" xmlns:wps="http://schemas.microsoft.com/office/word/2010/wordprocessingShape" mc:Ignorable="w14 w15 wp14">
   <w:abstractNum w:abstractNumId="0" w15:restartNumberingAfterBreak="0">
     <w:nsid w:val="00B95D81"/>
     <w:multiLevelType w:val="hybridMultilevel"/>
@@ -16976,7 +17450,7 @@
 </file>
 
 <file path=word/styles.xml><?xml version="1.0" encoding="utf-8"?>
-<w:styles xmlns:mc="http://schemas.openxmlformats.org/markup-compatibility/2006" xmlns:r="http://schemas.openxmlformats.org/officeDocument/2006/relationships" xmlns:w="http://schemas.openxmlformats.org/wordprocessingml/2006/main" xmlns:w14="http://schemas.microsoft.com/office/word/2010/wordml" xmlns:w15="http://schemas.microsoft.com/office/word/2012/wordml" xmlns:w16se="http://schemas.microsoft.com/office/word/2015/wordml/symex" mc:Ignorable="w14 w15 w16se">
+<w:styles xmlns:mc="http://schemas.openxmlformats.org/markup-compatibility/2006" xmlns:r="http://schemas.openxmlformats.org/officeDocument/2006/relationships" xmlns:w="http://schemas.openxmlformats.org/wordprocessingml/2006/main" xmlns:w14="http://schemas.microsoft.com/office/word/2010/wordml" xmlns:w15="http://schemas.microsoft.com/office/word/2012/wordml" mc:Ignorable="w14 w15">
   <w:docDefaults>
     <w:rPrDefault>
       <w:rPr>

</xml_diff>